<commit_message>
Added 2.1 + 2.4 use-cases
</commit_message>
<xml_diff>
--- a/User-Requirements-Specifications.docx
+++ b/User-Requirements-Specifications.docx
@@ -558,44 +558,366 @@
     </w:p>
     <w:p>
       <w:pPr>
-        <w:spacing w:after="0"/>
+        <w:pStyle w:val="NoSpacing"/>
+        <w:rPr>
+          <w:b/>
+          <w:sz w:val="28"/>
+        </w:rPr>
+      </w:pPr>
+      <w:r>
+        <w:rPr>
+          <w:b/>
+          <w:sz w:val="28"/>
+        </w:rPr>
+        <w:t>Use Case Name</w:t>
+      </w:r>
+    </w:p>
+    <w:p>
+      <w:pPr>
+        <w:pStyle w:val="NoSpacing"/>
+        <w:rPr>
+          <w:sz w:val="28"/>
+        </w:rPr>
+      </w:pPr>
+      <w:r>
+        <w:rPr>
+          <w:sz w:val="24"/>
+        </w:rPr>
+        <w:t>Animals Registration</w:t>
+      </w:r>
+    </w:p>
+    <w:p>
+      <w:pPr>
+        <w:pStyle w:val="NoSpacing"/>
+        <w:rPr>
+          <w:sz w:val="28"/>
+        </w:rPr>
+      </w:pPr>
+    </w:p>
+    <w:p>
+      <w:pPr>
+        <w:pStyle w:val="NoSpacing"/>
+        <w:rPr>
+          <w:b/>
+          <w:sz w:val="28"/>
+        </w:rPr>
+      </w:pPr>
+      <w:r>
+        <w:rPr>
+          <w:b/>
+          <w:sz w:val="28"/>
+        </w:rPr>
+        <w:t>Use Case ID</w:t>
+      </w:r>
+    </w:p>
+    <w:p>
+      <w:pPr>
+        <w:pStyle w:val="NoSpacing"/>
+        <w:rPr>
+          <w:sz w:val="24"/>
+        </w:rPr>
+      </w:pPr>
+      <w:r>
+        <w:rPr>
+          <w:sz w:val="24"/>
+        </w:rPr>
+        <w:t>2.1</w:t>
+      </w:r>
+    </w:p>
+    <w:p>
+      <w:pPr>
+        <w:pStyle w:val="NoSpacing"/>
+        <w:rPr>
+          <w:sz w:val="24"/>
+        </w:rPr>
+      </w:pPr>
+    </w:p>
+    <w:p>
+      <w:pPr>
+        <w:pStyle w:val="NoSpacing"/>
+        <w:rPr>
+          <w:b/>
+          <w:sz w:val="28"/>
+        </w:rPr>
+      </w:pPr>
+      <w:r>
+        <w:rPr>
+          <w:b/>
+          <w:sz w:val="28"/>
+        </w:rPr>
+        <w:t>Goal</w:t>
+      </w:r>
+    </w:p>
+    <w:p>
+      <w:pPr>
+        <w:pStyle w:val="NoSpacing"/>
+        <w:rPr>
+          <w:sz w:val="24"/>
+        </w:rPr>
+      </w:pPr>
+      <w:r>
+        <w:rPr>
+          <w:sz w:val="24"/>
+        </w:rPr>
+        <w:t xml:space="preserve">Registering the animals for the shelter. </w:t>
+      </w:r>
+    </w:p>
+    <w:p>
+      <w:pPr>
+        <w:pStyle w:val="NoSpacing"/>
+        <w:rPr>
+          <w:sz w:val="24"/>
+        </w:rPr>
+      </w:pPr>
+    </w:p>
+    <w:p>
+      <w:pPr>
+        <w:pStyle w:val="NoSpacing"/>
+        <w:rPr>
+          <w:b/>
+          <w:sz w:val="28"/>
+        </w:rPr>
+      </w:pPr>
+      <w:r>
+        <w:rPr>
+          <w:b/>
+          <w:sz w:val="28"/>
+        </w:rPr>
+        <w:t>Actor</w:t>
+      </w:r>
+    </w:p>
+    <w:p>
+      <w:pPr>
+        <w:pStyle w:val="NoSpacing"/>
+        <w:rPr>
+          <w:sz w:val="24"/>
+        </w:rPr>
+      </w:pPr>
+      <w:r>
+        <w:rPr>
+          <w:sz w:val="24"/>
+        </w:rPr>
+        <w:t>User (Shelter Volunteer)</w:t>
+      </w:r>
+    </w:p>
+    <w:p>
+      <w:pPr>
+        <w:pStyle w:val="NoSpacing"/>
+        <w:rPr>
+          <w:sz w:val="24"/>
+        </w:rPr>
+      </w:pPr>
+    </w:p>
+    <w:p>
+      <w:pPr>
+        <w:pStyle w:val="NoSpacing"/>
+        <w:rPr>
+          <w:b/>
+          <w:sz w:val="28"/>
+        </w:rPr>
+      </w:pPr>
+      <w:r>
+        <w:rPr>
+          <w:b/>
+          <w:sz w:val="28"/>
+        </w:rPr>
+        <w:t>Pre-Condition</w:t>
+      </w:r>
+    </w:p>
+    <w:p>
+      <w:pPr>
+        <w:pStyle w:val="NoSpacing"/>
+        <w:rPr>
+          <w:sz w:val="24"/>
+        </w:rPr>
+      </w:pPr>
+      <w:r>
+        <w:rPr>
+          <w:sz w:val="24"/>
+        </w:rPr>
+        <w:t>Animals are tagged with a RFID-chip.</w:t>
+      </w:r>
+    </w:p>
+    <w:p>
+      <w:pPr>
+        <w:pStyle w:val="NoSpacing"/>
+        <w:rPr>
+          <w:sz w:val="24"/>
+        </w:rPr>
+      </w:pPr>
+    </w:p>
+    <w:p>
+      <w:pPr>
+        <w:pStyle w:val="NoSpacing"/>
+        <w:rPr>
+          <w:b/>
+          <w:sz w:val="28"/>
+        </w:rPr>
+      </w:pPr>
+      <w:r>
+        <w:rPr>
+          <w:b/>
+          <w:sz w:val="28"/>
+        </w:rPr>
+        <w:t>Post-Condition</w:t>
+      </w:r>
+    </w:p>
+    <w:p>
+      <w:pPr>
+        <w:pStyle w:val="NoSpacing"/>
+        <w:rPr>
+          <w:sz w:val="24"/>
+        </w:rPr>
+      </w:pPr>
+      <w:r>
+        <w:rPr>
+          <w:sz w:val="24"/>
+        </w:rPr>
+        <w:t>Animals are registered.</w:t>
+      </w:r>
+    </w:p>
+    <w:p>
+      <w:pPr>
+        <w:pStyle w:val="NoSpacing"/>
+        <w:rPr>
+          <w:sz w:val="24"/>
+        </w:rPr>
+      </w:pPr>
+    </w:p>
+    <w:p>
+      <w:pPr>
+        <w:pStyle w:val="NoSpacing"/>
+        <w:rPr>
+          <w:b/>
+          <w:sz w:val="28"/>
+        </w:rPr>
+      </w:pPr>
+      <w:r>
+        <w:rPr>
+          <w:b/>
+          <w:sz w:val="28"/>
+        </w:rPr>
+        <w:t>Main Course</w:t>
+      </w:r>
+    </w:p>
+    <w:p>
+      <w:pPr>
+        <w:pStyle w:val="NoSpacing"/>
+        <w:numPr>
+          <w:ilvl w:val="0"/>
+          <w:numId w:val="5"/>
+        </w:numPr>
+        <w:rPr>
+          <w:sz w:val="24"/>
+        </w:rPr>
+      </w:pPr>
+      <w:r>
+        <w:rPr>
+          <w:sz w:val="24"/>
+        </w:rPr>
+        <w:t>User chooses which type of animal is about to enter the shelter.</w:t>
+      </w:r>
+    </w:p>
+    <w:p>
+      <w:pPr>
+        <w:pStyle w:val="NoSpacing"/>
+        <w:numPr>
+          <w:ilvl w:val="0"/>
+          <w:numId w:val="5"/>
+        </w:numPr>
+        <w:rPr>
+          <w:sz w:val="24"/>
+        </w:rPr>
+      </w:pPr>
+      <w:r>
+        <w:rPr>
+          <w:sz w:val="24"/>
+        </w:rPr>
+        <w:t>System displays info (optional &amp; mandatory) to be filled for that type of animal.</w:t>
+      </w:r>
+    </w:p>
+    <w:p>
+      <w:pPr>
+        <w:pStyle w:val="NoSpacing"/>
+        <w:numPr>
+          <w:ilvl w:val="0"/>
+          <w:numId w:val="5"/>
+        </w:numPr>
+        <w:rPr>
+          <w:sz w:val="24"/>
+        </w:rPr>
+      </w:pPr>
+      <w:r>
+        <w:rPr>
+          <w:sz w:val="24"/>
+        </w:rPr>
+        <w:t>User enters available information into system.</w:t>
+      </w:r>
+    </w:p>
+    <w:p>
+      <w:pPr>
+        <w:pStyle w:val="NoSpacing"/>
+        <w:numPr>
+          <w:ilvl w:val="0"/>
+          <w:numId w:val="5"/>
+        </w:numPr>
+        <w:rPr>
+          <w:sz w:val="24"/>
+        </w:rPr>
+      </w:pPr>
+      <w:r>
+        <w:rPr>
+          <w:sz w:val="24"/>
+        </w:rPr>
+        <w:t>System updates with the entered information.</w:t>
+      </w:r>
+    </w:p>
+    <w:p>
+      <w:pPr>
+        <w:pStyle w:val="NoSpacing"/>
+        <w:numPr>
+          <w:ilvl w:val="0"/>
+          <w:numId w:val="5"/>
+        </w:numPr>
+        <w:rPr>
+          <w:sz w:val="24"/>
+        </w:rPr>
+      </w:pPr>
+      <w:r>
+        <w:rPr>
+          <w:sz w:val="24"/>
+        </w:rPr>
+        <w:t>System displays the current owner’s information.</w:t>
+      </w:r>
+    </w:p>
+    <w:p>
+      <w:pPr>
+        <w:rPr>
+          <w:sz w:val="24"/>
+        </w:rPr>
+      </w:pPr>
+      <w:r>
         <w:rPr>
           <w:szCs w:val="24"/>
           <w:lang w:val="en-US"/>
         </w:rPr>
-      </w:pPr>
-    </w:p>
-    <w:p>
-      <w:pPr>
-        <w:spacing w:after="0"/>
-        <w:rPr>
-          <w:szCs w:val="24"/>
-          <w:lang w:val="en-US"/>
-        </w:rPr>
-      </w:pPr>
-    </w:p>
-    <w:p>
-      <w:pPr>
-        <w:spacing w:after="0"/>
-        <w:rPr>
-          <w:szCs w:val="24"/>
-          <w:lang w:val="en-US"/>
-        </w:rPr>
-      </w:pPr>
-    </w:p>
-    <w:p>
-      <w:pPr>
-        <w:spacing w:after="0"/>
-        <w:rPr>
-          <w:b/>
-          <w:lang w:val="en-US"/>
-        </w:rPr>
-      </w:pPr>
-      <w:r>
-        <w:rPr>
-          <w:b/>
-          <w:lang w:val="en-US"/>
-        </w:rPr>
+        <w:br w:type="page"/>
+      </w:r>
+    </w:p>
+    <w:p>
+      <w:pPr>
+        <w:spacing w:after="0"/>
+        <w:rPr>
+          <w:b/>
+          <w:lang w:val="en-US"/>
+        </w:rPr>
+      </w:pPr>
+      <w:r>
+        <w:rPr>
+          <w:b/>
+          <w:lang w:val="en-US"/>
+        </w:rPr>
+        <w:lastRenderedPageBreak/>
         <w:t>Animal Adoption</w:t>
       </w:r>
     </w:p>
@@ -1189,12 +1511,327 @@
       <w:pPr>
         <w:spacing w:after="0"/>
         <w:rPr>
-          <w:szCs w:val="24"/>
-          <w:lang w:val="en-US"/>
+          <w:lang w:val="en-US"/>
+        </w:rPr>
+      </w:pPr>
+    </w:p>
+    <w:p>
+      <w:pPr>
+        <w:rPr>
+          <w:b/>
+          <w:sz w:val="28"/>
+          <w:lang w:val="en-US"/>
+        </w:rPr>
+      </w:pPr>
+      <w:r>
+        <w:rPr>
+          <w:b/>
+          <w:sz w:val="28"/>
+        </w:rPr>
+        <w:br w:type="page"/>
+      </w:r>
+    </w:p>
+    <w:p>
+      <w:pPr>
+        <w:pStyle w:val="NoSpacing"/>
+        <w:rPr>
+          <w:b/>
+          <w:sz w:val="28"/>
         </w:rPr>
       </w:pPr>
       <w:bookmarkStart w:id="0" w:name="_GoBack"/>
       <w:bookmarkEnd w:id="0"/>
+      <w:r>
+        <w:rPr>
+          <w:b/>
+          <w:sz w:val="28"/>
+        </w:rPr>
+        <w:lastRenderedPageBreak/>
+        <w:t>Use Case Name</w:t>
+      </w:r>
+    </w:p>
+    <w:p>
+      <w:pPr>
+        <w:pStyle w:val="NoSpacing"/>
+        <w:rPr>
+          <w:sz w:val="28"/>
+        </w:rPr>
+      </w:pPr>
+      <w:r>
+        <w:rPr>
+          <w:sz w:val="24"/>
+        </w:rPr>
+        <w:t>Walking the Dogs</w:t>
+      </w:r>
+    </w:p>
+    <w:p>
+      <w:pPr>
+        <w:pStyle w:val="NoSpacing"/>
+        <w:rPr>
+          <w:sz w:val="28"/>
+        </w:rPr>
+      </w:pPr>
+    </w:p>
+    <w:p>
+      <w:pPr>
+        <w:pStyle w:val="NoSpacing"/>
+        <w:rPr>
+          <w:b/>
+          <w:sz w:val="28"/>
+        </w:rPr>
+      </w:pPr>
+      <w:r>
+        <w:rPr>
+          <w:b/>
+          <w:sz w:val="28"/>
+        </w:rPr>
+        <w:t>Use Case ID</w:t>
+      </w:r>
+    </w:p>
+    <w:p>
+      <w:pPr>
+        <w:pStyle w:val="NoSpacing"/>
+        <w:rPr>
+          <w:sz w:val="24"/>
+        </w:rPr>
+      </w:pPr>
+      <w:r>
+        <w:rPr>
+          <w:sz w:val="24"/>
+        </w:rPr>
+        <w:t>2.3</w:t>
+      </w:r>
+    </w:p>
+    <w:p>
+      <w:pPr>
+        <w:pStyle w:val="NoSpacing"/>
+        <w:rPr>
+          <w:sz w:val="24"/>
+        </w:rPr>
+      </w:pPr>
+    </w:p>
+    <w:p>
+      <w:pPr>
+        <w:pStyle w:val="NoSpacing"/>
+        <w:rPr>
+          <w:b/>
+          <w:sz w:val="28"/>
+        </w:rPr>
+      </w:pPr>
+      <w:r>
+        <w:rPr>
+          <w:b/>
+          <w:sz w:val="28"/>
+        </w:rPr>
+        <w:t>Goal</w:t>
+      </w:r>
+    </w:p>
+    <w:p>
+      <w:pPr>
+        <w:pStyle w:val="NoSpacing"/>
+        <w:rPr>
+          <w:sz w:val="24"/>
+        </w:rPr>
+      </w:pPr>
+      <w:r>
+        <w:rPr>
+          <w:sz w:val="24"/>
+        </w:rPr>
+        <w:t xml:space="preserve">Registering last walk-day of dogs  </w:t>
+      </w:r>
+    </w:p>
+    <w:p>
+      <w:pPr>
+        <w:pStyle w:val="NoSpacing"/>
+        <w:rPr>
+          <w:sz w:val="24"/>
+        </w:rPr>
+      </w:pPr>
+    </w:p>
+    <w:p>
+      <w:pPr>
+        <w:pStyle w:val="NoSpacing"/>
+        <w:rPr>
+          <w:b/>
+          <w:sz w:val="28"/>
+        </w:rPr>
+      </w:pPr>
+      <w:r>
+        <w:rPr>
+          <w:b/>
+          <w:sz w:val="28"/>
+        </w:rPr>
+        <w:t>Actor</w:t>
+      </w:r>
+    </w:p>
+    <w:p>
+      <w:pPr>
+        <w:pStyle w:val="NoSpacing"/>
+        <w:rPr>
+          <w:sz w:val="24"/>
+        </w:rPr>
+      </w:pPr>
+      <w:r>
+        <w:rPr>
+          <w:sz w:val="24"/>
+        </w:rPr>
+        <w:t>User (Shelter Volunteer)</w:t>
+      </w:r>
+    </w:p>
+    <w:p>
+      <w:pPr>
+        <w:pStyle w:val="NoSpacing"/>
+        <w:rPr>
+          <w:sz w:val="24"/>
+        </w:rPr>
+      </w:pPr>
+    </w:p>
+    <w:p>
+      <w:pPr>
+        <w:pStyle w:val="NoSpacing"/>
+        <w:rPr>
+          <w:b/>
+          <w:sz w:val="28"/>
+        </w:rPr>
+      </w:pPr>
+      <w:r>
+        <w:rPr>
+          <w:b/>
+          <w:sz w:val="28"/>
+        </w:rPr>
+        <w:t>Post-Condition</w:t>
+      </w:r>
+    </w:p>
+    <w:p>
+      <w:pPr>
+        <w:pStyle w:val="NoSpacing"/>
+        <w:rPr>
+          <w:sz w:val="24"/>
+        </w:rPr>
+      </w:pPr>
+      <w:r>
+        <w:rPr>
+          <w:sz w:val="24"/>
+        </w:rPr>
+        <w:t>Last walk-day information of the dogs is updated</w:t>
+      </w:r>
+    </w:p>
+    <w:p>
+      <w:pPr>
+        <w:pStyle w:val="NoSpacing"/>
+        <w:rPr>
+          <w:sz w:val="24"/>
+        </w:rPr>
+      </w:pPr>
+    </w:p>
+    <w:p>
+      <w:pPr>
+        <w:pStyle w:val="NoSpacing"/>
+        <w:rPr>
+          <w:b/>
+          <w:sz w:val="28"/>
+        </w:rPr>
+      </w:pPr>
+      <w:r>
+        <w:rPr>
+          <w:b/>
+          <w:sz w:val="28"/>
+        </w:rPr>
+        <w:t>Main Course</w:t>
+      </w:r>
+    </w:p>
+    <w:p>
+      <w:pPr>
+        <w:pStyle w:val="ListParagraph"/>
+        <w:numPr>
+          <w:ilvl w:val="0"/>
+          <w:numId w:val="6"/>
+        </w:numPr>
+        <w:spacing w:after="160" w:line="256" w:lineRule="auto"/>
+        <w:rPr>
+          <w:sz w:val="24"/>
+        </w:rPr>
+      </w:pPr>
+      <w:r>
+        <w:rPr>
+          <w:sz w:val="24"/>
+        </w:rPr>
+        <w:t>User proceeds to the screen for dogs to be walked.</w:t>
+      </w:r>
+    </w:p>
+    <w:p>
+      <w:pPr>
+        <w:pStyle w:val="ListParagraph"/>
+        <w:numPr>
+          <w:ilvl w:val="0"/>
+          <w:numId w:val="6"/>
+        </w:numPr>
+        <w:spacing w:after="160" w:line="256" w:lineRule="auto"/>
+        <w:rPr>
+          <w:sz w:val="24"/>
+        </w:rPr>
+      </w:pPr>
+      <w:r>
+        <w:rPr>
+          <w:sz w:val="24"/>
+        </w:rPr>
+        <w:t>System displays all dogs last walk-day from not recent to most recent order.</w:t>
+      </w:r>
+    </w:p>
+    <w:p>
+      <w:pPr>
+        <w:pStyle w:val="ListParagraph"/>
+        <w:numPr>
+          <w:ilvl w:val="0"/>
+          <w:numId w:val="6"/>
+        </w:numPr>
+        <w:spacing w:after="160" w:line="256" w:lineRule="auto"/>
+        <w:rPr>
+          <w:sz w:val="24"/>
+        </w:rPr>
+      </w:pPr>
+      <w:r>
+        <w:rPr>
+          <w:sz w:val="24"/>
+        </w:rPr>
+        <w:t>User selects dogs to be walked.</w:t>
+      </w:r>
+    </w:p>
+    <w:p>
+      <w:pPr>
+        <w:pStyle w:val="ListParagraph"/>
+        <w:numPr>
+          <w:ilvl w:val="0"/>
+          <w:numId w:val="6"/>
+        </w:numPr>
+        <w:spacing w:after="160" w:line="256" w:lineRule="auto"/>
+        <w:rPr>
+          <w:sz w:val="24"/>
+        </w:rPr>
+      </w:pPr>
+      <w:r>
+        <w:rPr>
+          <w:sz w:val="24"/>
+        </w:rPr>
+        <w:t>System updates the selected dogs last walk-day to the current date.</w:t>
+      </w:r>
+    </w:p>
+    <w:p>
+      <w:pPr>
+        <w:spacing w:after="0"/>
+        <w:rPr>
+          <w:lang w:val="en-US"/>
+        </w:rPr>
+      </w:pPr>
+    </w:p>
+    <w:p>
+      <w:pPr>
+        <w:spacing w:after="0"/>
+        <w:rPr>
+          <w:szCs w:val="24"/>
+          <w:lang w:val="en-US"/>
+        </w:rPr>
+      </w:pPr>
     </w:p>
     <w:sectPr>
       <w:pgSz w:w="11906" w:h="16838"/>
@@ -1387,6 +2024,92 @@
     </w:lvl>
   </w:abstractNum>
   <w:abstractNum w:abstractNumId="2" w15:restartNumberingAfterBreak="0">
+    <w:nsid w:val="1D36619F"/>
+    <w:multiLevelType w:val="hybridMultilevel"/>
+    <w:tmpl w:val="2B303D74"/>
+    <w:lvl w:ilvl="0" w:tplc="0409000F">
+      <w:start w:val="1"/>
+      <w:numFmt w:val="decimal"/>
+      <w:lvlText w:val="%1."/>
+      <w:lvlJc w:val="left"/>
+      <w:pPr>
+        <w:ind w:left="720" w:hanging="360"/>
+      </w:pPr>
+    </w:lvl>
+    <w:lvl w:ilvl="1" w:tplc="04090019">
+      <w:start w:val="1"/>
+      <w:numFmt w:val="lowerLetter"/>
+      <w:lvlText w:val="%2."/>
+      <w:lvlJc w:val="left"/>
+      <w:pPr>
+        <w:ind w:left="1440" w:hanging="360"/>
+      </w:pPr>
+    </w:lvl>
+    <w:lvl w:ilvl="2" w:tplc="0409001B">
+      <w:start w:val="1"/>
+      <w:numFmt w:val="lowerRoman"/>
+      <w:lvlText w:val="%3."/>
+      <w:lvlJc w:val="right"/>
+      <w:pPr>
+        <w:ind w:left="2160" w:hanging="180"/>
+      </w:pPr>
+    </w:lvl>
+    <w:lvl w:ilvl="3" w:tplc="0409000F">
+      <w:start w:val="1"/>
+      <w:numFmt w:val="decimal"/>
+      <w:lvlText w:val="%4."/>
+      <w:lvlJc w:val="left"/>
+      <w:pPr>
+        <w:ind w:left="2880" w:hanging="360"/>
+      </w:pPr>
+    </w:lvl>
+    <w:lvl w:ilvl="4" w:tplc="04090019">
+      <w:start w:val="1"/>
+      <w:numFmt w:val="lowerLetter"/>
+      <w:lvlText w:val="%5."/>
+      <w:lvlJc w:val="left"/>
+      <w:pPr>
+        <w:ind w:left="3600" w:hanging="360"/>
+      </w:pPr>
+    </w:lvl>
+    <w:lvl w:ilvl="5" w:tplc="0409001B">
+      <w:start w:val="1"/>
+      <w:numFmt w:val="lowerRoman"/>
+      <w:lvlText w:val="%6."/>
+      <w:lvlJc w:val="right"/>
+      <w:pPr>
+        <w:ind w:left="4320" w:hanging="180"/>
+      </w:pPr>
+    </w:lvl>
+    <w:lvl w:ilvl="6" w:tplc="0409000F">
+      <w:start w:val="1"/>
+      <w:numFmt w:val="decimal"/>
+      <w:lvlText w:val="%7."/>
+      <w:lvlJc w:val="left"/>
+      <w:pPr>
+        <w:ind w:left="5040" w:hanging="360"/>
+      </w:pPr>
+    </w:lvl>
+    <w:lvl w:ilvl="7" w:tplc="04090019">
+      <w:start w:val="1"/>
+      <w:numFmt w:val="lowerLetter"/>
+      <w:lvlText w:val="%8."/>
+      <w:lvlJc w:val="left"/>
+      <w:pPr>
+        <w:ind w:left="5760" w:hanging="360"/>
+      </w:pPr>
+    </w:lvl>
+    <w:lvl w:ilvl="8" w:tplc="0409001B">
+      <w:start w:val="1"/>
+      <w:numFmt w:val="lowerRoman"/>
+      <w:lvlText w:val="%9."/>
+      <w:lvlJc w:val="right"/>
+      <w:pPr>
+        <w:ind w:left="6480" w:hanging="180"/>
+      </w:pPr>
+    </w:lvl>
+  </w:abstractNum>
+  <w:abstractNum w:abstractNumId="3" w15:restartNumberingAfterBreak="0">
     <w:nsid w:val="41702146"/>
     <w:multiLevelType w:val="hybridMultilevel"/>
     <w:tmpl w:val="49BE820C"/>
@@ -1475,7 +2198,7 @@
       </w:pPr>
     </w:lvl>
   </w:abstractNum>
-  <w:abstractNum w:abstractNumId="3" w15:restartNumberingAfterBreak="0">
+  <w:abstractNum w:abstractNumId="4" w15:restartNumberingAfterBreak="0">
     <w:nsid w:val="45935FF4"/>
     <w:multiLevelType w:val="hybridMultilevel"/>
     <w:tmpl w:val="15409746"/>
@@ -1555,6 +2278,92 @@
       </w:pPr>
     </w:lvl>
     <w:lvl w:ilvl="8" w:tplc="0402001B" w:tentative="1">
+      <w:start w:val="1"/>
+      <w:numFmt w:val="lowerRoman"/>
+      <w:lvlText w:val="%9."/>
+      <w:lvlJc w:val="right"/>
+      <w:pPr>
+        <w:ind w:left="6480" w:hanging="180"/>
+      </w:pPr>
+    </w:lvl>
+  </w:abstractNum>
+  <w:abstractNum w:abstractNumId="5" w15:restartNumberingAfterBreak="0">
+    <w:nsid w:val="7A347400"/>
+    <w:multiLevelType w:val="hybridMultilevel"/>
+    <w:tmpl w:val="864EF522"/>
+    <w:lvl w:ilvl="0" w:tplc="0409000F">
+      <w:start w:val="1"/>
+      <w:numFmt w:val="decimal"/>
+      <w:lvlText w:val="%1."/>
+      <w:lvlJc w:val="left"/>
+      <w:pPr>
+        <w:ind w:left="720" w:hanging="360"/>
+      </w:pPr>
+    </w:lvl>
+    <w:lvl w:ilvl="1" w:tplc="04090019">
+      <w:start w:val="1"/>
+      <w:numFmt w:val="lowerLetter"/>
+      <w:lvlText w:val="%2."/>
+      <w:lvlJc w:val="left"/>
+      <w:pPr>
+        <w:ind w:left="1440" w:hanging="360"/>
+      </w:pPr>
+    </w:lvl>
+    <w:lvl w:ilvl="2" w:tplc="0409001B">
+      <w:start w:val="1"/>
+      <w:numFmt w:val="lowerRoman"/>
+      <w:lvlText w:val="%3."/>
+      <w:lvlJc w:val="right"/>
+      <w:pPr>
+        <w:ind w:left="2160" w:hanging="180"/>
+      </w:pPr>
+    </w:lvl>
+    <w:lvl w:ilvl="3" w:tplc="0409000F">
+      <w:start w:val="1"/>
+      <w:numFmt w:val="decimal"/>
+      <w:lvlText w:val="%4."/>
+      <w:lvlJc w:val="left"/>
+      <w:pPr>
+        <w:ind w:left="2880" w:hanging="360"/>
+      </w:pPr>
+    </w:lvl>
+    <w:lvl w:ilvl="4" w:tplc="04090019">
+      <w:start w:val="1"/>
+      <w:numFmt w:val="lowerLetter"/>
+      <w:lvlText w:val="%5."/>
+      <w:lvlJc w:val="left"/>
+      <w:pPr>
+        <w:ind w:left="3600" w:hanging="360"/>
+      </w:pPr>
+    </w:lvl>
+    <w:lvl w:ilvl="5" w:tplc="0409001B">
+      <w:start w:val="1"/>
+      <w:numFmt w:val="lowerRoman"/>
+      <w:lvlText w:val="%6."/>
+      <w:lvlJc w:val="right"/>
+      <w:pPr>
+        <w:ind w:left="4320" w:hanging="180"/>
+      </w:pPr>
+    </w:lvl>
+    <w:lvl w:ilvl="6" w:tplc="0409000F">
+      <w:start w:val="1"/>
+      <w:numFmt w:val="decimal"/>
+      <w:lvlText w:val="%7."/>
+      <w:lvlJc w:val="left"/>
+      <w:pPr>
+        <w:ind w:left="5040" w:hanging="360"/>
+      </w:pPr>
+    </w:lvl>
+    <w:lvl w:ilvl="7" w:tplc="04090019">
+      <w:start w:val="1"/>
+      <w:numFmt w:val="lowerLetter"/>
+      <w:lvlText w:val="%8."/>
+      <w:lvlJc w:val="left"/>
+      <w:pPr>
+        <w:ind w:left="5760" w:hanging="360"/>
+      </w:pPr>
+    </w:lvl>
+    <w:lvl w:ilvl="8" w:tplc="0409001B">
       <w:start w:val="1"/>
       <w:numFmt w:val="lowerRoman"/>
       <w:lvlText w:val="%9."/>
@@ -1568,13 +2377,73 @@
     <w:abstractNumId w:val="1"/>
   </w:num>
   <w:num w:numId="2">
-    <w:abstractNumId w:val="2"/>
+    <w:abstractNumId w:val="3"/>
   </w:num>
   <w:num w:numId="3">
-    <w:abstractNumId w:val="3"/>
+    <w:abstractNumId w:val="4"/>
   </w:num>
   <w:num w:numId="4">
     <w:abstractNumId w:val="0"/>
+  </w:num>
+  <w:num w:numId="5">
+    <w:abstractNumId w:val="2"/>
+    <w:lvlOverride w:ilvl="0">
+      <w:startOverride w:val="1"/>
+    </w:lvlOverride>
+    <w:lvlOverride w:ilvl="1">
+      <w:startOverride w:val="1"/>
+    </w:lvlOverride>
+    <w:lvlOverride w:ilvl="2">
+      <w:startOverride w:val="1"/>
+    </w:lvlOverride>
+    <w:lvlOverride w:ilvl="3">
+      <w:startOverride w:val="1"/>
+    </w:lvlOverride>
+    <w:lvlOverride w:ilvl="4">
+      <w:startOverride w:val="1"/>
+    </w:lvlOverride>
+    <w:lvlOverride w:ilvl="5">
+      <w:startOverride w:val="1"/>
+    </w:lvlOverride>
+    <w:lvlOverride w:ilvl="6">
+      <w:startOverride w:val="1"/>
+    </w:lvlOverride>
+    <w:lvlOverride w:ilvl="7">
+      <w:startOverride w:val="1"/>
+    </w:lvlOverride>
+    <w:lvlOverride w:ilvl="8">
+      <w:startOverride w:val="1"/>
+    </w:lvlOverride>
+  </w:num>
+  <w:num w:numId="6">
+    <w:abstractNumId w:val="5"/>
+    <w:lvlOverride w:ilvl="0">
+      <w:startOverride w:val="1"/>
+    </w:lvlOverride>
+    <w:lvlOverride w:ilvl="1">
+      <w:startOverride w:val="1"/>
+    </w:lvlOverride>
+    <w:lvlOverride w:ilvl="2">
+      <w:startOverride w:val="1"/>
+    </w:lvlOverride>
+    <w:lvlOverride w:ilvl="3">
+      <w:startOverride w:val="1"/>
+    </w:lvlOverride>
+    <w:lvlOverride w:ilvl="4">
+      <w:startOverride w:val="1"/>
+    </w:lvlOverride>
+    <w:lvlOverride w:ilvl="5">
+      <w:startOverride w:val="1"/>
+    </w:lvlOverride>
+    <w:lvlOverride w:ilvl="6">
+      <w:startOverride w:val="1"/>
+    </w:lvlOverride>
+    <w:lvlOverride w:ilvl="7">
+      <w:startOverride w:val="1"/>
+    </w:lvlOverride>
+    <w:lvlOverride w:ilvl="8">
+      <w:startOverride w:val="1"/>
+    </w:lvlOverride>
   </w:num>
 </w:numbering>
 </file>
@@ -2015,6 +2884,18 @@
       <w:contextualSpacing/>
     </w:pPr>
   </w:style>
+  <w:style w:type="paragraph" w:styleId="NoSpacing">
+    <w:name w:val="No Spacing"/>
+    <w:uiPriority w:val="1"/>
+    <w:qFormat/>
+    <w:rsid w:val="00E03043"/>
+    <w:pPr>
+      <w:spacing w:after="0" w:line="240" w:lineRule="auto"/>
+    </w:pPr>
+    <w:rPr>
+      <w:lang w:val="en-US"/>
+    </w:rPr>
+  </w:style>
 </w:styles>
 </file>
 

</xml_diff>

<commit_message>
Student Number for Marc Added
</commit_message>
<xml_diff>
--- a/User-Requirements-Specifications.docx
+++ b/User-Requirements-Specifications.docx
@@ -401,6 +401,14 @@
         </w:rPr>
         <w:t>Marc Owen Dane</w:t>
       </w:r>
+      <w:r>
+        <w:rPr>
+          <w:lang w:val="en-US"/>
+        </w:rPr>
+        <w:t xml:space="preserve"> 3318605</w:t>
+      </w:r>
+      <w:bookmarkStart w:id="0" w:name="_GoBack"/>
+      <w:bookmarkEnd w:id="0"/>
     </w:p>
     <w:p>
       <w:pPr>
@@ -2096,8 +2104,6 @@
         </w:rPr>
         <w:t>4</w:t>
       </w:r>
-      <w:bookmarkStart w:id="0" w:name="_GoBack"/>
-      <w:bookmarkEnd w:id="0"/>
     </w:p>
     <w:p>
       <w:pPr>

</xml_diff>

<commit_message>
Added Class and Teacher
</commit_message>
<xml_diff>
--- a/User-Requirements-Specifications.docx
+++ b/User-Requirements-Specifications.docx
@@ -304,46 +304,33 @@
       <w:pPr>
         <w:spacing w:after="0"/>
         <w:rPr>
-          <w:lang w:val="en-US"/>
-        </w:rPr>
-      </w:pPr>
-    </w:p>
-    <w:p>
-      <w:pPr>
-        <w:spacing w:after="0"/>
-        <w:rPr>
-          <w:lang w:val="en-US"/>
-        </w:rPr>
-      </w:pPr>
-    </w:p>
-    <w:p>
-      <w:pPr>
-        <w:spacing w:after="0"/>
-        <w:rPr>
-          <w:lang w:val="en-US"/>
-        </w:rPr>
-      </w:pPr>
-    </w:p>
-    <w:p>
-      <w:pPr>
-        <w:spacing w:after="0"/>
-        <w:rPr>
-          <w:lang w:val="en-US"/>
-        </w:rPr>
-      </w:pPr>
-    </w:p>
-    <w:p>
-      <w:pPr>
-        <w:spacing w:after="0"/>
-        <w:rPr>
-          <w:lang w:val="en-US"/>
-        </w:rPr>
-      </w:pPr>
-      <w:r>
-        <w:rPr>
-          <w:lang w:val="en-US"/>
-        </w:rPr>
-        <w:t xml:space="preserve">By: </w:t>
+          <w:b/>
+          <w:u w:val="single"/>
+          <w:lang w:val="en-US"/>
+        </w:rPr>
+      </w:pPr>
+      <w:r>
+        <w:rPr>
+          <w:b/>
+          <w:u w:val="single"/>
+          <w:lang w:val="en-US"/>
+        </w:rPr>
+        <w:t>Members</w:t>
+      </w:r>
+      <w:r>
+        <w:rPr>
+          <w:b/>
+          <w:lang w:val="en-US"/>
+        </w:rPr>
+        <w:t>:</w:t>
+      </w:r>
+      <w:r>
+        <w:rPr>
+          <w:b/>
+          <w:u w:val="single"/>
+          <w:lang w:val="en-US"/>
+        </w:rPr>
+        <w:t xml:space="preserve"> </w:t>
       </w:r>
     </w:p>
     <w:p>
@@ -406,31 +393,107 @@
           <w:lang w:val="en-US"/>
         </w:rPr>
         <w:t xml:space="preserve"> 3318605</w:t>
+      </w:r>
+    </w:p>
+    <w:p>
+      <w:pPr>
+        <w:spacing w:after="0"/>
+        <w:rPr>
+          <w:lang w:val="en-US"/>
+        </w:rPr>
+      </w:pPr>
+      <w:r>
+        <w:rPr>
+          <w:lang w:val="en-US"/>
+        </w:rPr>
+        <w:t xml:space="preserve">Shinnosuke </w:t>
+      </w:r>
+      <w:proofErr w:type="spellStart"/>
+      <w:r>
+        <w:rPr>
+          <w:lang w:val="en-US"/>
+        </w:rPr>
+        <w:t>Hirota</w:t>
+      </w:r>
+      <w:proofErr w:type="spellEnd"/>
+    </w:p>
+    <w:p>
+      <w:pPr>
+        <w:spacing w:after="0"/>
+        <w:rPr>
+          <w:b/>
+          <w:lang w:val="en-US"/>
+        </w:rPr>
+      </w:pPr>
+      <w:r>
+        <w:rPr>
+          <w:b/>
+          <w:u w:val="single"/>
+          <w:lang w:val="en-US"/>
+        </w:rPr>
+        <w:t>Class</w:t>
+      </w:r>
+      <w:r>
+        <w:rPr>
+          <w:b/>
+          <w:lang w:val="en-US"/>
+        </w:rPr>
+        <w:t>:</w:t>
+      </w:r>
+    </w:p>
+    <w:p>
+      <w:pPr>
+        <w:spacing w:after="0"/>
+        <w:rPr>
+          <w:lang w:val="en-US"/>
+        </w:rPr>
+      </w:pPr>
+      <w:r>
+        <w:rPr>
+          <w:lang w:val="en-US"/>
+        </w:rPr>
+        <w:t>E-S34</w:t>
+      </w:r>
+    </w:p>
+    <w:p>
+      <w:pPr>
+        <w:spacing w:after="0"/>
+        <w:rPr>
+          <w:b/>
+          <w:lang w:val="en-US"/>
+        </w:rPr>
+      </w:pPr>
+      <w:r>
+        <w:rPr>
+          <w:b/>
+          <w:u w:val="single"/>
+          <w:lang w:val="en-US"/>
+        </w:rPr>
+        <w:t>Teacher</w:t>
+      </w:r>
+      <w:r>
+        <w:rPr>
+          <w:b/>
+          <w:lang w:val="en-US"/>
+        </w:rPr>
+        <w:t>:</w:t>
+      </w:r>
+    </w:p>
+    <w:p>
+      <w:pPr>
+        <w:spacing w:after="0"/>
+        <w:rPr>
+          <w:lang w:val="en-US"/>
+        </w:rPr>
+      </w:pPr>
+      <w:r>
+        <w:rPr>
+          <w:lang w:val="en-US"/>
+        </w:rPr>
+        <w:t>Roxana Paval</w:t>
       </w:r>
       <w:bookmarkStart w:id="0" w:name="_GoBack"/>
       <w:bookmarkEnd w:id="0"/>
-    </w:p>
-    <w:p>
-      <w:pPr>
-        <w:spacing w:after="0"/>
-        <w:rPr>
-          <w:lang w:val="en-US"/>
-        </w:rPr>
-      </w:pPr>
-      <w:r>
-        <w:rPr>
-          <w:lang w:val="en-US"/>
-        </w:rPr>
-        <w:t xml:space="preserve">Shinnosuke </w:t>
-      </w:r>
-      <w:proofErr w:type="spellStart"/>
-      <w:r>
-        <w:rPr>
-          <w:lang w:val="en-US"/>
-        </w:rPr>
-        <w:t>Hirota</w:t>
-      </w:r>
-      <w:proofErr w:type="spellEnd"/>
     </w:p>
     <w:p>
       <w:pPr>

</xml_diff>

<commit_message>
Added Process Report + Introduction from Shinnosuke
</commit_message>
<xml_diff>
--- a/User-Requirements-Specifications.docx
+++ b/User-Requirements-Specifications.docx
@@ -492,103 +492,1063 @@
         </w:rPr>
         <w:t>Roxana Paval</w:t>
       </w:r>
+    </w:p>
+    <w:p>
+      <w:pPr>
+        <w:spacing w:after="0"/>
+        <w:rPr>
+          <w:b/>
+          <w:sz w:val="28"/>
+          <w:lang w:val="en-US"/>
+        </w:rPr>
+      </w:pPr>
+      <w:r>
+        <w:rPr>
+          <w:b/>
+          <w:sz w:val="28"/>
+          <w:lang w:val="en-US"/>
+        </w:rPr>
+        <w:lastRenderedPageBreak/>
+        <w:t>Table of contents</w:t>
+      </w:r>
+    </w:p>
+    <w:p>
+      <w:pPr>
+        <w:spacing w:after="0"/>
+        <w:rPr>
+          <w:b/>
+          <w:lang w:val="en-US"/>
+        </w:rPr>
+      </w:pPr>
+      <w:r>
+        <w:rPr>
+          <w:b/>
+          <w:lang w:val="en-US"/>
+        </w:rPr>
+        <w:t>Introduction</w:t>
+      </w:r>
+    </w:p>
+    <w:p>
+      <w:pPr>
+        <w:spacing w:after="0"/>
+        <w:rPr>
+          <w:b/>
+          <w:lang w:val="en-US"/>
+        </w:rPr>
+      </w:pPr>
+      <w:r>
+        <w:rPr>
+          <w:b/>
+          <w:lang w:val="en-US"/>
+        </w:rPr>
+        <w:t>Use cases</w:t>
+      </w:r>
+    </w:p>
+    <w:p>
+      <w:pPr>
+        <w:rPr>
+          <w:lang w:val="en-US"/>
+        </w:rPr>
+      </w:pPr>
+      <w:r>
+        <w:rPr>
+          <w:lang w:val="en-US"/>
+        </w:rPr>
+        <w:br w:type="page"/>
+      </w:r>
+    </w:p>
+    <w:p>
+      <w:pPr>
+        <w:spacing w:after="0"/>
+        <w:jc w:val="center"/>
+        <w:rPr>
+          <w:b/>
+          <w:sz w:val="28"/>
+          <w:szCs w:val="24"/>
+          <w:lang w:val="en-US"/>
+        </w:rPr>
+      </w:pPr>
+      <w:r>
+        <w:rPr>
+          <w:b/>
+          <w:sz w:val="28"/>
+          <w:szCs w:val="24"/>
+          <w:lang w:val="en-US"/>
+        </w:rPr>
+        <w:lastRenderedPageBreak/>
+        <w:t>Introduction</w:t>
+      </w:r>
+    </w:p>
+    <w:p>
+      <w:pPr>
+        <w:spacing w:after="0"/>
+        <w:rPr>
+          <w:szCs w:val="24"/>
+          <w:lang w:val="en-US"/>
+        </w:rPr>
+      </w:pPr>
+    </w:p>
+    <w:p>
+      <w:pPr>
+        <w:spacing w:after="0" w:line="240" w:lineRule="auto"/>
+        <w:rPr>
+          <w:rFonts w:ascii="Helvetica Neue" w:eastAsia="Arial Unicode MS" w:hAnsi="Helvetica Neue" w:cs="Arial Unicode MS"/>
+          <w:b/>
+          <w:bCs/>
+          <w:color w:val="000000"/>
+          <w:sz w:val="26"/>
+          <w:szCs w:val="26"/>
+          <w:lang w:val="en-US"/>
+        </w:rPr>
+      </w:pPr>
+      <w:r>
+        <w:rPr>
+          <w:rFonts w:ascii="Helvetica Neue" w:eastAsia="Arial Unicode MS" w:hAnsi="Helvetica Neue" w:cs="Arial Unicode MS"/>
+          <w:b/>
+          <w:bCs/>
+          <w:color w:val="000000"/>
+          <w:sz w:val="26"/>
+          <w:szCs w:val="26"/>
+          <w:lang w:val="en-US"/>
+        </w:rPr>
+        <w:t>Summ</w:t>
+      </w:r>
+      <w:r>
+        <w:rPr>
+          <w:rFonts w:ascii="Helvetica Neue" w:eastAsia="Arial Unicode MS" w:hAnsi="Helvetica Neue" w:cs="Arial Unicode MS"/>
+          <w:b/>
+          <w:bCs/>
+          <w:color w:val="000000"/>
+          <w:sz w:val="26"/>
+          <w:szCs w:val="26"/>
+          <w:lang w:val="en-US"/>
+        </w:rPr>
+        <w:t>a</w:t>
+      </w:r>
+      <w:r>
+        <w:rPr>
+          <w:rFonts w:ascii="Helvetica Neue" w:eastAsia="Arial Unicode MS" w:hAnsi="Helvetica Neue" w:cs="Arial Unicode MS"/>
+          <w:b/>
+          <w:bCs/>
+          <w:color w:val="000000"/>
+          <w:sz w:val="26"/>
+          <w:szCs w:val="26"/>
+          <w:lang w:val="en-US"/>
+        </w:rPr>
+        <w:t>ry</w:t>
+      </w:r>
+    </w:p>
+    <w:p>
+      <w:pPr>
+        <w:spacing w:after="0" w:line="240" w:lineRule="auto"/>
+        <w:rPr>
+          <w:rFonts w:ascii="Helvetica Neue" w:eastAsia="Arial Unicode MS" w:hAnsi="Helvetica Neue" w:cs="Arial Unicode MS"/>
+          <w:color w:val="000000"/>
+          <w:lang w:val="en-US"/>
+        </w:rPr>
+      </w:pPr>
+    </w:p>
+    <w:p>
+      <w:pPr>
+        <w:spacing w:after="0" w:line="240" w:lineRule="auto"/>
+        <w:rPr>
+          <w:rFonts w:ascii="Helvetica Neue" w:eastAsia="Arial Unicode MS" w:hAnsi="Helvetica Neue" w:cs="Arial Unicode MS"/>
+          <w:color w:val="000000"/>
+          <w:lang w:val="en-US"/>
+        </w:rPr>
+      </w:pPr>
+      <w:r>
+        <w:rPr>
+          <w:rFonts w:ascii="Helvetica Neue" w:eastAsia="Arial Unicode MS" w:hAnsi="Helvetica Neue" w:cs="Arial Unicode MS"/>
+          <w:color w:val="000000"/>
+          <w:lang w:val="en-US"/>
+        </w:rPr>
+        <w:t>An animal shelter</w:t>
+      </w:r>
+      <w:r>
+        <w:rPr>
+          <w:rFonts w:ascii="Helvetica Neue" w:eastAsia="Arial Unicode MS" w:hAnsi="Helvetica Neue" w:cs="Arial Unicode MS"/>
+          <w:color w:val="000000"/>
+          <w:lang w:val="ja-JP" w:eastAsia="ja-JP"/>
+        </w:rPr>
+        <w:t xml:space="preserve"> </w:t>
+      </w:r>
+      <w:r>
+        <w:rPr>
+          <w:rFonts w:ascii="Helvetica Neue" w:eastAsia="Arial Unicode MS" w:hAnsi="Helvetica Neue" w:cs="Arial Unicode MS"/>
+          <w:color w:val="000000"/>
+          <w:lang w:val="en-US"/>
+        </w:rPr>
+        <w:t xml:space="preserve">which keep and take care of stray and abandoned animals wants a software application with RFID to </w:t>
+      </w:r>
+      <w:r>
+        <w:rPr>
+          <w:rFonts w:ascii="Helvetica Neue" w:eastAsia="Arial Unicode MS" w:hAnsi="Helvetica Neue" w:cs="Arial Unicode MS"/>
+          <w:color w:val="000000"/>
+          <w:lang w:val="en-US"/>
+        </w:rPr>
+        <w:t>organize</w:t>
+      </w:r>
+      <w:r>
+        <w:rPr>
+          <w:rFonts w:ascii="Helvetica Neue" w:eastAsia="Arial Unicode MS" w:hAnsi="Helvetica Neue" w:cs="Arial Unicode MS"/>
+          <w:color w:val="000000"/>
+          <w:lang w:val="en-US"/>
+        </w:rPr>
+        <w:t xml:space="preserve"> and handle the information of </w:t>
+      </w:r>
+      <w:r>
+        <w:rPr>
+          <w:rFonts w:ascii="Helvetica Neue" w:eastAsia="Arial Unicode MS" w:hAnsi="Helvetica Neue" w:cs="Arial Unicode MS"/>
+          <w:color w:val="000000"/>
+          <w:lang w:val="en-US"/>
+        </w:rPr>
+        <w:t>its</w:t>
+      </w:r>
+      <w:r>
+        <w:rPr>
+          <w:rFonts w:ascii="Helvetica Neue" w:eastAsia="Arial Unicode MS" w:hAnsi="Helvetica Neue" w:cs="Arial Unicode MS"/>
+          <w:color w:val="000000"/>
+          <w:lang w:val="en-US"/>
+        </w:rPr>
+        <w:t xml:space="preserve"> animals.  This app has information about the shelter </w:t>
+      </w:r>
+      <w:r>
+        <w:rPr>
+          <w:rFonts w:ascii="Helvetica Neue" w:eastAsia="Arial Unicode MS" w:hAnsi="Helvetica Neue" w:cs="Arial Unicode MS"/>
+          <w:color w:val="000000"/>
+          <w:lang w:val="en-US"/>
+        </w:rPr>
+        <w:t>(name</w:t>
+      </w:r>
+      <w:r>
+        <w:rPr>
+          <w:rFonts w:ascii="Helvetica Neue" w:eastAsia="Arial Unicode MS" w:hAnsi="Helvetica Neue" w:cs="Arial Unicode MS"/>
+          <w:color w:val="000000"/>
+          <w:lang w:val="en-US"/>
+        </w:rPr>
+        <w:t xml:space="preserve">, address, telephone number and e-mail </w:t>
+      </w:r>
+      <w:r>
+        <w:rPr>
+          <w:rFonts w:ascii="Helvetica Neue" w:eastAsia="Arial Unicode MS" w:hAnsi="Helvetica Neue" w:cs="Arial Unicode MS"/>
+          <w:color w:val="000000"/>
+          <w:lang w:val="en-US"/>
+        </w:rPr>
+        <w:t>address)</w:t>
+      </w:r>
+      <w:r>
+        <w:rPr>
+          <w:rFonts w:ascii="Helvetica Neue" w:eastAsia="Arial Unicode MS" w:hAnsi="Helvetica Neue" w:cs="Arial Unicode MS"/>
+          <w:color w:val="000000"/>
+          <w:lang w:val="en-US"/>
+        </w:rPr>
+        <w:t xml:space="preserve"> and </w:t>
+      </w:r>
+      <w:r>
+        <w:rPr>
+          <w:rFonts w:ascii="Helvetica Neue" w:eastAsia="Arial Unicode MS" w:hAnsi="Helvetica Neue" w:cs="Arial Unicode MS"/>
+          <w:color w:val="000000"/>
+          <w:lang w:val="en-US"/>
+        </w:rPr>
+        <w:t>its</w:t>
+      </w:r>
       <w:bookmarkStart w:id="0" w:name="_GoBack"/>
       <w:bookmarkEnd w:id="0"/>
-    </w:p>
-    <w:p>
-      <w:pPr>
-        <w:spacing w:after="0"/>
-        <w:rPr>
-          <w:b/>
-          <w:sz w:val="28"/>
-          <w:lang w:val="en-US"/>
-        </w:rPr>
-      </w:pPr>
-      <w:r>
-        <w:rPr>
-          <w:b/>
-          <w:sz w:val="28"/>
-          <w:lang w:val="en-US"/>
-        </w:rPr>
-        <w:lastRenderedPageBreak/>
-        <w:t>Table of contents</w:t>
-      </w:r>
-    </w:p>
-    <w:p>
-      <w:pPr>
-        <w:spacing w:after="0"/>
-        <w:rPr>
-          <w:b/>
-          <w:lang w:val="en-US"/>
-        </w:rPr>
-      </w:pPr>
-      <w:r>
-        <w:rPr>
-          <w:b/>
-          <w:lang w:val="en-US"/>
-        </w:rPr>
-        <w:t>Introduction</w:t>
-      </w:r>
-    </w:p>
-    <w:p>
-      <w:pPr>
-        <w:spacing w:after="0"/>
-        <w:rPr>
-          <w:b/>
-          <w:lang w:val="en-US"/>
-        </w:rPr>
-      </w:pPr>
-      <w:r>
-        <w:rPr>
-          <w:b/>
-          <w:lang w:val="en-US"/>
-        </w:rPr>
-        <w:t>Use cases</w:t>
-      </w:r>
-    </w:p>
-    <w:p>
-      <w:pPr>
-        <w:rPr>
-          <w:lang w:val="en-US"/>
-        </w:rPr>
-      </w:pPr>
-      <w:r>
-        <w:rPr>
-          <w:lang w:val="en-US"/>
-        </w:rPr>
-        <w:br w:type="page"/>
-      </w:r>
-    </w:p>
-    <w:p>
-      <w:pPr>
-        <w:spacing w:after="0"/>
-        <w:jc w:val="center"/>
-        <w:rPr>
-          <w:b/>
-          <w:sz w:val="28"/>
-          <w:szCs w:val="24"/>
-          <w:lang w:val="en-US"/>
-        </w:rPr>
-      </w:pPr>
-      <w:r>
-        <w:rPr>
-          <w:b/>
-          <w:sz w:val="28"/>
-          <w:szCs w:val="24"/>
-          <w:lang w:val="en-US"/>
-        </w:rPr>
-        <w:lastRenderedPageBreak/>
-        <w:t>Introduction</w:t>
-      </w:r>
-    </w:p>
-    <w:p>
-      <w:pPr>
-        <w:spacing w:after="0"/>
-        <w:rPr>
-          <w:szCs w:val="24"/>
-          <w:lang w:val="en-US"/>
-        </w:rPr>
-      </w:pPr>
+      <w:r>
+        <w:rPr>
+          <w:rFonts w:ascii="Helvetica Neue" w:eastAsia="Arial Unicode MS" w:hAnsi="Helvetica Neue" w:cs="Arial Unicode MS"/>
+          <w:color w:val="000000"/>
+          <w:lang w:val="en-US"/>
+        </w:rPr>
+        <w:t xml:space="preserve"> animals </w:t>
+      </w:r>
+      <w:r>
+        <w:rPr>
+          <w:rFonts w:ascii="Helvetica Neue" w:eastAsia="Arial Unicode MS" w:hAnsi="Helvetica Neue" w:cs="Arial Unicode MS"/>
+          <w:color w:val="000000"/>
+          <w:lang w:val="en-US"/>
+        </w:rPr>
+        <w:t>(number</w:t>
+      </w:r>
+      <w:r>
+        <w:rPr>
+          <w:rFonts w:ascii="Helvetica Neue" w:eastAsia="Arial Unicode MS" w:hAnsi="Helvetica Neue" w:cs="Arial Unicode MS"/>
+          <w:color w:val="000000"/>
+          <w:lang w:val="en-US"/>
+        </w:rPr>
+        <w:t xml:space="preserve">, descriptions and sometimes owners </w:t>
+      </w:r>
+      <w:r>
+        <w:rPr>
+          <w:rFonts w:ascii="Helvetica Neue" w:eastAsia="Arial Unicode MS" w:hAnsi="Helvetica Neue" w:cs="Arial Unicode MS"/>
+          <w:color w:val="000000"/>
+          <w:lang w:val="en-US"/>
+        </w:rPr>
+        <w:t>information)</w:t>
+      </w:r>
+      <w:r>
+        <w:rPr>
+          <w:rFonts w:ascii="Helvetica Neue" w:eastAsia="Arial Unicode MS" w:hAnsi="Helvetica Neue" w:cs="Arial Unicode MS"/>
+          <w:color w:val="000000"/>
+          <w:lang w:val="en-US"/>
+        </w:rPr>
+        <w:t xml:space="preserve"> and functions which can calculate how much a previous or new owner should pay. It also includes some facilities for maintaining the information, searching though the information and generating overview reports</w:t>
+      </w:r>
+      <w:r>
+        <w:rPr>
+          <w:rFonts w:ascii="Helvetica Neue" w:eastAsia="Arial Unicode MS" w:hAnsi="Helvetica Neue" w:cs="Arial Unicode MS"/>
+          <w:color w:val="000000"/>
+          <w:lang w:val="en-US"/>
+        </w:rPr>
+        <w:t>.</w:t>
+      </w:r>
+    </w:p>
+    <w:p>
+      <w:pPr>
+        <w:spacing w:after="0" w:line="240" w:lineRule="auto"/>
+        <w:rPr>
+          <w:rFonts w:ascii="Helvetica Neue" w:eastAsia="Arial Unicode MS" w:hAnsi="Helvetica Neue" w:cs="Arial Unicode MS"/>
+          <w:color w:val="000000"/>
+          <w:lang w:val="en-US"/>
+        </w:rPr>
+      </w:pPr>
+      <w:r>
+        <w:rPr>
+          <w:rFonts w:ascii="Helvetica Neue" w:eastAsia="Arial Unicode MS" w:hAnsi="Helvetica Neue" w:cs="Arial Unicode MS"/>
+          <w:color w:val="000000"/>
+          <w:lang w:val="en-US"/>
+        </w:rPr>
+        <w:t xml:space="preserve">In </w:t>
+      </w:r>
+      <w:r>
+        <w:rPr>
+          <w:rFonts w:ascii="Helvetica Neue" w:eastAsia="Arial Unicode MS" w:hAnsi="Helvetica Neue" w:cs="Arial Unicode MS"/>
+          <w:color w:val="000000"/>
+          <w:lang w:val="en-US"/>
+        </w:rPr>
+        <w:t>addition</w:t>
+      </w:r>
+      <w:r>
+        <w:rPr>
+          <w:rFonts w:ascii="Helvetica Neue" w:eastAsia="Arial Unicode MS" w:hAnsi="Helvetica Neue" w:cs="Arial Unicode MS"/>
+          <w:color w:val="000000"/>
+          <w:lang w:val="en-US"/>
+        </w:rPr>
+        <w:t>,</w:t>
+      </w:r>
+      <w:r>
+        <w:rPr>
+          <w:rFonts w:ascii="Helvetica Neue" w:eastAsia="Arial Unicode MS" w:hAnsi="Helvetica Neue" w:cs="Arial Unicode MS"/>
+          <w:color w:val="000000"/>
+          <w:lang w:val="en-US"/>
+        </w:rPr>
+        <w:t xml:space="preserve"> a person can be registered in this application as being the owner of several animals. Depending on its quality, the application might be adopted by other animal shelters.</w:t>
+      </w:r>
+    </w:p>
+    <w:p>
+      <w:pPr>
+        <w:spacing w:after="0" w:line="240" w:lineRule="auto"/>
+        <w:rPr>
+          <w:rFonts w:ascii="Helvetica Neue" w:eastAsia="Arial Unicode MS" w:hAnsi="Helvetica Neue" w:cs="Arial Unicode MS"/>
+          <w:color w:val="000000"/>
+          <w:lang w:val="en-US"/>
+        </w:rPr>
+      </w:pPr>
+    </w:p>
+    <w:p>
+      <w:pPr>
+        <w:spacing w:after="0" w:line="240" w:lineRule="auto"/>
+        <w:rPr>
+          <w:rFonts w:ascii="Helvetica Neue" w:eastAsia="Arial Unicode MS" w:hAnsi="Helvetica Neue" w:cs="Arial Unicode MS"/>
+          <w:color w:val="000000"/>
+          <w:lang w:val="en-US"/>
+        </w:rPr>
+      </w:pPr>
+    </w:p>
+    <w:p>
+      <w:pPr>
+        <w:spacing w:after="0" w:line="240" w:lineRule="auto"/>
+        <w:rPr>
+          <w:rFonts w:ascii="Helvetica Neue" w:eastAsia="Arial Unicode MS" w:hAnsi="Helvetica Neue" w:cs="Arial Unicode MS"/>
+          <w:b/>
+          <w:bCs/>
+          <w:color w:val="000000"/>
+          <w:sz w:val="28"/>
+          <w:szCs w:val="28"/>
+          <w:lang w:val="en-US"/>
+        </w:rPr>
+      </w:pPr>
+      <w:r>
+        <w:rPr>
+          <w:rFonts w:ascii="Helvetica Neue" w:eastAsia="Arial Unicode MS" w:hAnsi="Helvetica Neue" w:cs="Arial Unicode MS"/>
+          <w:b/>
+          <w:bCs/>
+          <w:color w:val="000000"/>
+          <w:sz w:val="28"/>
+          <w:szCs w:val="28"/>
+          <w:lang w:val="en-US"/>
+        </w:rPr>
+        <w:t>User Goal</w:t>
+      </w:r>
+    </w:p>
+    <w:p>
+      <w:pPr>
+        <w:spacing w:after="0" w:line="240" w:lineRule="auto"/>
+        <w:rPr>
+          <w:rFonts w:ascii="Helvetica Neue" w:eastAsia="Arial Unicode MS" w:hAnsi="Helvetica Neue" w:cs="Arial Unicode MS"/>
+          <w:color w:val="000000"/>
+          <w:lang w:val="en-US"/>
+        </w:rPr>
+      </w:pPr>
+    </w:p>
+    <w:p>
+      <w:pPr>
+        <w:spacing w:after="0" w:line="240" w:lineRule="auto"/>
+        <w:rPr>
+          <w:rFonts w:ascii="Helvetica Neue" w:eastAsia="Arial Unicode MS" w:hAnsi="Helvetica Neue" w:cs="Arial Unicode MS"/>
+          <w:color w:val="000000"/>
+          <w:lang w:val="en-US"/>
+        </w:rPr>
+      </w:pPr>
+      <w:r>
+        <w:rPr>
+          <w:rFonts w:ascii="Helvetica Neue" w:eastAsia="Arial Unicode MS" w:hAnsi="Helvetica Neue" w:cs="Arial Unicode MS"/>
+          <w:color w:val="000000"/>
+          <w:lang w:val="en-US"/>
+        </w:rPr>
+        <w:t xml:space="preserve">They find the owner of </w:t>
+      </w:r>
+      <w:r>
+        <w:rPr>
+          <w:rFonts w:ascii="Helvetica Neue" w:eastAsia="Arial Unicode MS" w:hAnsi="Helvetica Neue" w:cs="Arial Unicode MS"/>
+          <w:color w:val="000000"/>
+          <w:lang w:val="en-US"/>
+        </w:rPr>
+        <w:t>its</w:t>
+      </w:r>
+      <w:r>
+        <w:rPr>
+          <w:rFonts w:ascii="Helvetica Neue" w:eastAsia="Arial Unicode MS" w:hAnsi="Helvetica Neue" w:cs="Arial Unicode MS"/>
+          <w:color w:val="000000"/>
+          <w:lang w:val="en-US"/>
+        </w:rPr>
+        <w:t xml:space="preserve"> animals.</w:t>
+      </w:r>
+    </w:p>
+    <w:p>
+      <w:pPr>
+        <w:spacing w:after="0" w:line="240" w:lineRule="auto"/>
+        <w:rPr>
+          <w:rFonts w:ascii="Helvetica Neue" w:eastAsia="Arial Unicode MS" w:hAnsi="Helvetica Neue" w:cs="Arial Unicode MS"/>
+          <w:color w:val="000000"/>
+          <w:lang w:val="en-US"/>
+        </w:rPr>
+      </w:pPr>
+    </w:p>
+    <w:p>
+      <w:pPr>
+        <w:spacing w:after="0" w:line="240" w:lineRule="auto"/>
+        <w:rPr>
+          <w:rFonts w:ascii="Helvetica Neue" w:eastAsia="Arial Unicode MS" w:hAnsi="Helvetica Neue" w:cs="Arial Unicode MS"/>
+          <w:color w:val="000000"/>
+          <w:lang w:val="en-US"/>
+        </w:rPr>
+      </w:pPr>
+    </w:p>
+    <w:p>
+      <w:pPr>
+        <w:spacing w:after="0" w:line="240" w:lineRule="auto"/>
+        <w:rPr>
+          <w:rFonts w:ascii="Helvetica Neue" w:eastAsia="Arial Unicode MS" w:hAnsi="Helvetica Neue" w:cs="Arial Unicode MS"/>
+          <w:b/>
+          <w:bCs/>
+          <w:color w:val="000000"/>
+          <w:sz w:val="28"/>
+          <w:szCs w:val="28"/>
+          <w:lang w:val="en-US"/>
+        </w:rPr>
+      </w:pPr>
+      <w:r>
+        <w:rPr>
+          <w:rFonts w:ascii="Helvetica Neue" w:eastAsia="Arial Unicode MS" w:hAnsi="Helvetica Neue" w:cs="Arial Unicode MS"/>
+          <w:b/>
+          <w:bCs/>
+          <w:color w:val="000000"/>
+          <w:sz w:val="28"/>
+          <w:szCs w:val="28"/>
+          <w:lang w:val="en-US"/>
+        </w:rPr>
+        <w:t>Problem</w:t>
+      </w:r>
+    </w:p>
+    <w:p>
+      <w:pPr>
+        <w:spacing w:after="0" w:line="240" w:lineRule="auto"/>
+        <w:rPr>
+          <w:rFonts w:ascii="Helvetica Neue" w:eastAsia="Arial Unicode MS" w:hAnsi="Helvetica Neue" w:cs="Arial Unicode MS"/>
+          <w:color w:val="000000"/>
+          <w:lang w:val="en-US"/>
+        </w:rPr>
+      </w:pPr>
+    </w:p>
+    <w:p>
+      <w:pPr>
+        <w:pStyle w:val="ListParagraph"/>
+        <w:numPr>
+          <w:ilvl w:val="0"/>
+          <w:numId w:val="7"/>
+        </w:numPr>
+        <w:spacing w:after="0" w:line="240" w:lineRule="auto"/>
+        <w:rPr>
+          <w:rFonts w:ascii="Helvetica Neue" w:eastAsia="Arial Unicode MS" w:hAnsi="Helvetica Neue" w:cs="Arial Unicode MS"/>
+          <w:color w:val="000000"/>
+          <w:lang w:val="en-US"/>
+        </w:rPr>
+      </w:pPr>
+      <w:r>
+        <w:rPr>
+          <w:rFonts w:ascii="Helvetica Neue" w:eastAsia="Arial Unicode MS" w:hAnsi="Helvetica Neue" w:cs="Arial Unicode MS"/>
+          <w:color w:val="000000"/>
+          <w:lang w:val="en-US"/>
+        </w:rPr>
+        <w:t xml:space="preserve">The shelter cannot </w:t>
+      </w:r>
+      <w:r>
+        <w:rPr>
+          <w:rFonts w:ascii="Helvetica Neue" w:eastAsia="Arial Unicode MS" w:hAnsi="Helvetica Neue" w:cs="Arial Unicode MS"/>
+          <w:color w:val="000000"/>
+          <w:lang w:val="en-US"/>
+        </w:rPr>
+        <w:t>organize</w:t>
+      </w:r>
+      <w:r>
+        <w:rPr>
+          <w:rFonts w:ascii="Helvetica Neue" w:eastAsia="Arial Unicode MS" w:hAnsi="Helvetica Neue" w:cs="Arial Unicode MS"/>
+          <w:color w:val="000000"/>
+          <w:lang w:val="en-US"/>
+        </w:rPr>
+        <w:t xml:space="preserve"> the information about its animals</w:t>
+      </w:r>
+      <w:r>
+        <w:rPr>
+          <w:rFonts w:ascii="Helvetica Neue" w:eastAsia="Arial Unicode MS" w:hAnsi="Helvetica Neue" w:cs="Arial Unicode MS"/>
+          <w:color w:val="000000"/>
+          <w:lang w:val="en-US"/>
+        </w:rPr>
+        <w:t>.</w:t>
+      </w:r>
+    </w:p>
+    <w:p>
+      <w:pPr>
+        <w:pStyle w:val="ListParagraph"/>
+        <w:numPr>
+          <w:ilvl w:val="0"/>
+          <w:numId w:val="7"/>
+        </w:numPr>
+        <w:spacing w:after="0" w:line="240" w:lineRule="auto"/>
+        <w:rPr>
+          <w:rFonts w:ascii="Helvetica Neue" w:eastAsia="Arial Unicode MS" w:hAnsi="Helvetica Neue" w:cs="Arial Unicode MS"/>
+          <w:color w:val="000000"/>
+          <w:lang w:val="en-US"/>
+        </w:rPr>
+      </w:pPr>
+      <w:r>
+        <w:rPr>
+          <w:rFonts w:ascii="Helvetica Neue" w:eastAsia="Arial Unicode MS" w:hAnsi="Helvetica Neue" w:cs="Arial Unicode MS"/>
+          <w:color w:val="000000"/>
+          <w:lang w:val="en-US"/>
+        </w:rPr>
+        <w:t>The shelter cannot access the information about its animals immediately</w:t>
+      </w:r>
+      <w:r>
+        <w:rPr>
+          <w:rFonts w:ascii="Helvetica Neue" w:eastAsia="Arial Unicode MS" w:hAnsi="Helvetica Neue" w:cs="Arial Unicode MS"/>
+          <w:color w:val="000000"/>
+          <w:lang w:val="en-US"/>
+        </w:rPr>
+        <w:t>.</w:t>
+      </w:r>
+    </w:p>
+    <w:p>
+      <w:pPr>
+        <w:pStyle w:val="ListParagraph"/>
+        <w:numPr>
+          <w:ilvl w:val="0"/>
+          <w:numId w:val="7"/>
+        </w:numPr>
+        <w:spacing w:after="0" w:line="240" w:lineRule="auto"/>
+        <w:rPr>
+          <w:rFonts w:ascii="Helvetica Neue" w:eastAsia="Arial Unicode MS" w:hAnsi="Helvetica Neue" w:cs="Arial Unicode MS"/>
+          <w:color w:val="000000"/>
+          <w:lang w:val="en-US"/>
+        </w:rPr>
+      </w:pPr>
+      <w:r>
+        <w:rPr>
+          <w:rFonts w:ascii="Helvetica Neue" w:eastAsia="Arial Unicode MS" w:hAnsi="Helvetica Neue" w:cs="Arial Unicode MS"/>
+          <w:color w:val="000000"/>
+          <w:lang w:val="en-US"/>
+        </w:rPr>
+        <w:t>I</w:t>
+      </w:r>
+      <w:r>
+        <w:rPr>
+          <w:rFonts w:ascii="Helvetica Neue" w:eastAsia="Arial Unicode MS" w:hAnsi="Helvetica Neue" w:cs="Arial Unicode MS"/>
+          <w:color w:val="000000"/>
+          <w:lang w:val="en-US"/>
+        </w:rPr>
+        <w:t>t takes long time to calculate the fee</w:t>
+      </w:r>
+      <w:r>
+        <w:rPr>
+          <w:rFonts w:ascii="Helvetica Neue" w:eastAsia="Arial Unicode MS" w:hAnsi="Helvetica Neue" w:cs="Arial Unicode MS"/>
+          <w:color w:val="000000"/>
+          <w:lang w:val="en-US"/>
+        </w:rPr>
+        <w:t>.</w:t>
+      </w:r>
+    </w:p>
+    <w:p>
+      <w:pPr>
+        <w:pStyle w:val="ListParagraph"/>
+        <w:numPr>
+          <w:ilvl w:val="0"/>
+          <w:numId w:val="7"/>
+        </w:numPr>
+        <w:spacing w:after="0" w:line="240" w:lineRule="auto"/>
+        <w:rPr>
+          <w:rFonts w:ascii="Helvetica Neue" w:eastAsia="Arial Unicode MS" w:hAnsi="Helvetica Neue" w:cs="Arial Unicode MS"/>
+          <w:color w:val="000000"/>
+          <w:lang w:val="en-US"/>
+        </w:rPr>
+      </w:pPr>
+      <w:r>
+        <w:rPr>
+          <w:rFonts w:ascii="Helvetica Neue" w:eastAsia="Arial Unicode MS" w:hAnsi="Helvetica Neue" w:cs="Arial Unicode MS"/>
+          <w:color w:val="000000"/>
+          <w:lang w:val="en-US"/>
+        </w:rPr>
+        <w:t>I</w:t>
+      </w:r>
+      <w:r>
+        <w:rPr>
+          <w:rFonts w:ascii="Helvetica Neue" w:eastAsia="Arial Unicode MS" w:hAnsi="Helvetica Neue" w:cs="Arial Unicode MS"/>
+          <w:color w:val="000000"/>
+          <w:lang w:val="en-US"/>
+        </w:rPr>
+        <w:t xml:space="preserve">t cannot check the last date each </w:t>
+      </w:r>
+      <w:r>
+        <w:rPr>
+          <w:rFonts w:ascii="Helvetica Neue" w:eastAsia="Arial Unicode MS" w:hAnsi="Helvetica Neue" w:cs="Arial Unicode MS"/>
+          <w:color w:val="000000"/>
+          <w:lang w:val="en-US"/>
+        </w:rPr>
+        <w:t>dog</w:t>
+      </w:r>
+      <w:r>
+        <w:rPr>
+          <w:rFonts w:ascii="Helvetica Neue" w:eastAsia="Arial Unicode MS" w:hAnsi="Helvetica Neue" w:cs="Arial Unicode MS"/>
+          <w:color w:val="000000"/>
+          <w:lang w:val="en-US"/>
+        </w:rPr>
+        <w:t xml:space="preserve"> has been walked</w:t>
+      </w:r>
+      <w:r>
+        <w:rPr>
+          <w:rFonts w:ascii="Helvetica Neue" w:eastAsia="Arial Unicode MS" w:hAnsi="Helvetica Neue" w:cs="Arial Unicode MS"/>
+          <w:color w:val="000000"/>
+          <w:lang w:val="en-US"/>
+        </w:rPr>
+        <w:t>.</w:t>
+      </w:r>
+    </w:p>
+    <w:p>
+      <w:pPr>
+        <w:spacing w:after="0" w:line="240" w:lineRule="auto"/>
+        <w:rPr>
+          <w:rFonts w:ascii="Helvetica Neue" w:eastAsia="Arial Unicode MS" w:hAnsi="Helvetica Neue" w:cs="Arial Unicode MS"/>
+          <w:color w:val="000000"/>
+          <w:lang w:val="en-US"/>
+        </w:rPr>
+      </w:pPr>
+    </w:p>
+    <w:p>
+      <w:pPr>
+        <w:spacing w:after="0" w:line="240" w:lineRule="auto"/>
+        <w:rPr>
+          <w:rFonts w:ascii="Helvetica Neue" w:eastAsia="Arial Unicode MS" w:hAnsi="Helvetica Neue" w:cs="Arial Unicode MS"/>
+          <w:color w:val="000000"/>
+          <w:lang w:val="en-US"/>
+        </w:rPr>
+      </w:pPr>
+    </w:p>
+    <w:p>
+      <w:pPr>
+        <w:spacing w:after="0" w:line="240" w:lineRule="auto"/>
+        <w:rPr>
+          <w:rFonts w:ascii="Helvetica Neue" w:eastAsia="Arial Unicode MS" w:hAnsi="Helvetica Neue" w:cs="Arial Unicode MS"/>
+          <w:b/>
+          <w:bCs/>
+          <w:color w:val="000000"/>
+          <w:sz w:val="28"/>
+          <w:szCs w:val="28"/>
+          <w:lang w:val="en-US"/>
+        </w:rPr>
+      </w:pPr>
+      <w:r>
+        <w:rPr>
+          <w:rFonts w:ascii="Helvetica Neue" w:eastAsia="Arial Unicode MS" w:hAnsi="Helvetica Neue" w:cs="Arial Unicode MS"/>
+          <w:b/>
+          <w:bCs/>
+          <w:color w:val="000000"/>
+          <w:sz w:val="28"/>
+          <w:szCs w:val="28"/>
+          <w:lang w:val="en-US"/>
+        </w:rPr>
+        <w:t>Possible</w:t>
+      </w:r>
+    </w:p>
+    <w:p>
+      <w:pPr>
+        <w:spacing w:after="0" w:line="240" w:lineRule="auto"/>
+        <w:rPr>
+          <w:rFonts w:ascii="Helvetica Neue" w:eastAsia="Arial Unicode MS" w:hAnsi="Helvetica Neue" w:cs="Arial Unicode MS"/>
+          <w:color w:val="000000"/>
+          <w:lang w:val="en-US"/>
+        </w:rPr>
+      </w:pPr>
+    </w:p>
+    <w:p>
+      <w:pPr>
+        <w:pStyle w:val="ListParagraph"/>
+        <w:numPr>
+          <w:ilvl w:val="0"/>
+          <w:numId w:val="8"/>
+        </w:numPr>
+        <w:spacing w:after="0" w:line="240" w:lineRule="auto"/>
+        <w:rPr>
+          <w:rFonts w:ascii="Helvetica Neue" w:eastAsia="Arial Unicode MS" w:hAnsi="Helvetica Neue" w:cs="Arial Unicode MS"/>
+          <w:color w:val="000000"/>
+          <w:lang w:val="en-US"/>
+        </w:rPr>
+      </w:pPr>
+      <w:r>
+        <w:rPr>
+          <w:rFonts w:ascii="Helvetica Neue" w:eastAsia="Arial Unicode MS" w:hAnsi="Helvetica Neue" w:cs="Arial Unicode MS"/>
+          <w:color w:val="000000"/>
+          <w:lang w:val="en-US"/>
+        </w:rPr>
+        <w:t>T</w:t>
+      </w:r>
+      <w:r>
+        <w:rPr>
+          <w:rFonts w:ascii="Helvetica Neue" w:eastAsia="Arial Unicode MS" w:hAnsi="Helvetica Neue" w:cs="Arial Unicode MS"/>
+          <w:color w:val="000000"/>
+          <w:lang w:val="en-US"/>
+        </w:rPr>
+        <w:t xml:space="preserve">he application can add, save and delete information about the shelter and </w:t>
+      </w:r>
+      <w:r>
+        <w:rPr>
+          <w:rFonts w:ascii="Helvetica Neue" w:eastAsia="Arial Unicode MS" w:hAnsi="Helvetica Neue" w:cs="Arial Unicode MS"/>
+          <w:color w:val="000000"/>
+          <w:lang w:val="en-US"/>
+        </w:rPr>
+        <w:t>its</w:t>
+      </w:r>
+      <w:r>
+        <w:rPr>
+          <w:rFonts w:ascii="Helvetica Neue" w:eastAsia="Arial Unicode MS" w:hAnsi="Helvetica Neue" w:cs="Arial Unicode MS"/>
+          <w:color w:val="000000"/>
+          <w:lang w:val="en-US"/>
+        </w:rPr>
+        <w:t xml:space="preserve"> animals</w:t>
+      </w:r>
+      <w:r>
+        <w:rPr>
+          <w:rFonts w:ascii="Helvetica Neue" w:eastAsia="Arial Unicode MS" w:hAnsi="Helvetica Neue" w:cs="Arial Unicode MS"/>
+          <w:color w:val="000000"/>
+          <w:lang w:val="en-US"/>
+        </w:rPr>
+        <w:t>.</w:t>
+      </w:r>
+    </w:p>
+    <w:p>
+      <w:pPr>
+        <w:pStyle w:val="ListParagraph"/>
+        <w:numPr>
+          <w:ilvl w:val="0"/>
+          <w:numId w:val="8"/>
+        </w:numPr>
+        <w:spacing w:after="0" w:line="240" w:lineRule="auto"/>
+        <w:rPr>
+          <w:rFonts w:ascii="Helvetica Neue" w:eastAsia="Arial Unicode MS" w:hAnsi="Helvetica Neue" w:cs="Arial Unicode MS"/>
+          <w:color w:val="000000"/>
+          <w:lang w:val="en-US"/>
+        </w:rPr>
+      </w:pPr>
+      <w:r>
+        <w:rPr>
+          <w:rFonts w:ascii="Helvetica Neue" w:eastAsia="Arial Unicode MS" w:hAnsi="Helvetica Neue" w:cs="Arial Unicode MS"/>
+          <w:color w:val="000000"/>
+          <w:lang w:val="en-US"/>
+        </w:rPr>
+        <w:t>I</w:t>
+      </w:r>
+      <w:r>
+        <w:rPr>
+          <w:rFonts w:ascii="Helvetica Neue" w:eastAsia="Arial Unicode MS" w:hAnsi="Helvetica Neue" w:cs="Arial Unicode MS"/>
+          <w:color w:val="000000"/>
+          <w:lang w:val="en-US"/>
+        </w:rPr>
+        <w:t>t can access the animals’ information rapidly by scanning RFID tag</w:t>
+      </w:r>
+      <w:r>
+        <w:rPr>
+          <w:rFonts w:ascii="Helvetica Neue" w:eastAsia="Arial Unicode MS" w:hAnsi="Helvetica Neue" w:cs="Arial Unicode MS"/>
+          <w:color w:val="000000"/>
+          <w:lang w:val="en-US"/>
+        </w:rPr>
+        <w:t>.</w:t>
+      </w:r>
+    </w:p>
+    <w:p>
+      <w:pPr>
+        <w:pStyle w:val="ListParagraph"/>
+        <w:numPr>
+          <w:ilvl w:val="0"/>
+          <w:numId w:val="8"/>
+        </w:numPr>
+        <w:spacing w:after="0" w:line="240" w:lineRule="auto"/>
+        <w:rPr>
+          <w:rFonts w:ascii="Helvetica Neue" w:eastAsia="Arial Unicode MS" w:hAnsi="Helvetica Neue" w:cs="Arial Unicode MS"/>
+          <w:color w:val="000000"/>
+          <w:lang w:val="en-US"/>
+        </w:rPr>
+      </w:pPr>
+      <w:r>
+        <w:rPr>
+          <w:rFonts w:ascii="Helvetica Neue" w:eastAsia="Arial Unicode MS" w:hAnsi="Helvetica Neue" w:cs="Arial Unicode MS"/>
+          <w:color w:val="000000"/>
+          <w:lang w:val="en-US"/>
+        </w:rPr>
+        <w:t>I</w:t>
+      </w:r>
+      <w:r>
+        <w:rPr>
+          <w:rFonts w:ascii="Helvetica Neue" w:eastAsia="Arial Unicode MS" w:hAnsi="Helvetica Neue" w:cs="Arial Unicode MS"/>
+          <w:color w:val="000000"/>
+          <w:lang w:val="en-US"/>
+        </w:rPr>
+        <w:t>t can calculate the fee</w:t>
+      </w:r>
+      <w:r>
+        <w:rPr>
+          <w:rFonts w:ascii="Helvetica Neue" w:eastAsia="Arial Unicode MS" w:hAnsi="Helvetica Neue" w:cs="Arial Unicode MS"/>
+          <w:color w:val="000000"/>
+          <w:lang w:val="en-US"/>
+        </w:rPr>
+        <w:t>.</w:t>
+      </w:r>
+    </w:p>
+    <w:p>
+      <w:pPr>
+        <w:pStyle w:val="ListParagraph"/>
+        <w:numPr>
+          <w:ilvl w:val="0"/>
+          <w:numId w:val="8"/>
+        </w:numPr>
+        <w:spacing w:after="0" w:line="240" w:lineRule="auto"/>
+        <w:rPr>
+          <w:rFonts w:ascii="Helvetica Neue" w:eastAsia="Arial Unicode MS" w:hAnsi="Helvetica Neue" w:cs="Arial Unicode MS"/>
+          <w:color w:val="000000"/>
+          <w:lang w:val="en-US"/>
+        </w:rPr>
+      </w:pPr>
+      <w:r>
+        <w:rPr>
+          <w:rFonts w:ascii="Helvetica Neue" w:eastAsia="Arial Unicode MS" w:hAnsi="Helvetica Neue" w:cs="Arial Unicode MS"/>
+          <w:color w:val="000000"/>
+          <w:lang w:val="en-US"/>
+        </w:rPr>
+        <w:t>I</w:t>
+      </w:r>
+      <w:r>
+        <w:rPr>
+          <w:rFonts w:ascii="Helvetica Neue" w:eastAsia="Arial Unicode MS" w:hAnsi="Helvetica Neue" w:cs="Arial Unicode MS"/>
+          <w:color w:val="000000"/>
+          <w:lang w:val="en-US"/>
+        </w:rPr>
+        <w:t>t can replace a previous owner for a new owner</w:t>
+      </w:r>
+      <w:r>
+        <w:rPr>
+          <w:rFonts w:ascii="Helvetica Neue" w:eastAsia="Arial Unicode MS" w:hAnsi="Helvetica Neue" w:cs="Arial Unicode MS"/>
+          <w:color w:val="000000"/>
+          <w:lang w:val="en-US"/>
+        </w:rPr>
+        <w:t>.</w:t>
+      </w:r>
+    </w:p>
+    <w:p>
+      <w:pPr>
+        <w:pStyle w:val="ListParagraph"/>
+        <w:numPr>
+          <w:ilvl w:val="0"/>
+          <w:numId w:val="8"/>
+        </w:numPr>
+        <w:spacing w:after="0" w:line="240" w:lineRule="auto"/>
+        <w:rPr>
+          <w:rFonts w:ascii="Helvetica Neue" w:eastAsia="Arial Unicode MS" w:hAnsi="Helvetica Neue" w:cs="Arial Unicode MS"/>
+          <w:color w:val="000000"/>
+          <w:lang w:val="en-US"/>
+        </w:rPr>
+      </w:pPr>
+      <w:r>
+        <w:rPr>
+          <w:rFonts w:ascii="Helvetica Neue" w:eastAsia="Arial Unicode MS" w:hAnsi="Helvetica Neue" w:cs="Arial Unicode MS"/>
+          <w:color w:val="000000"/>
+          <w:lang w:val="en-US"/>
+        </w:rPr>
+        <w:t>I</w:t>
+      </w:r>
+      <w:r>
+        <w:rPr>
+          <w:rFonts w:ascii="Helvetica Neue" w:eastAsia="Arial Unicode MS" w:hAnsi="Helvetica Neue" w:cs="Arial Unicode MS"/>
+          <w:color w:val="000000"/>
+          <w:lang w:val="en-US"/>
+        </w:rPr>
+        <w:t>t can search though the information</w:t>
+      </w:r>
+      <w:r>
+        <w:rPr>
+          <w:rFonts w:ascii="Helvetica Neue" w:eastAsia="Arial Unicode MS" w:hAnsi="Helvetica Neue" w:cs="Arial Unicode MS"/>
+          <w:color w:val="000000"/>
+          <w:lang w:val="en-US"/>
+        </w:rPr>
+        <w:t>.</w:t>
+      </w:r>
+    </w:p>
+    <w:p>
+      <w:pPr>
+        <w:pStyle w:val="ListParagraph"/>
+        <w:numPr>
+          <w:ilvl w:val="0"/>
+          <w:numId w:val="8"/>
+        </w:numPr>
+        <w:spacing w:after="0" w:line="240" w:lineRule="auto"/>
+        <w:rPr>
+          <w:rFonts w:ascii="Helvetica Neue" w:eastAsia="Arial Unicode MS" w:hAnsi="Helvetica Neue" w:cs="Arial Unicode MS"/>
+          <w:color w:val="000000"/>
+          <w:lang w:val="en-US"/>
+        </w:rPr>
+      </w:pPr>
+      <w:r>
+        <w:rPr>
+          <w:rFonts w:ascii="Helvetica Neue" w:eastAsia="Arial Unicode MS" w:hAnsi="Helvetica Neue" w:cs="Arial Unicode MS"/>
+          <w:color w:val="000000"/>
+          <w:lang w:val="en-US"/>
+        </w:rPr>
+        <w:t>I</w:t>
+      </w:r>
+      <w:r>
+        <w:rPr>
+          <w:rFonts w:ascii="Helvetica Neue" w:eastAsia="Arial Unicode MS" w:hAnsi="Helvetica Neue" w:cs="Arial Unicode MS"/>
+          <w:color w:val="000000"/>
+          <w:lang w:val="en-US"/>
+        </w:rPr>
+        <w:t>t can create overview report</w:t>
+      </w:r>
+      <w:r>
+        <w:rPr>
+          <w:rFonts w:ascii="Helvetica Neue" w:eastAsia="Arial Unicode MS" w:hAnsi="Helvetica Neue" w:cs="Arial Unicode MS"/>
+          <w:color w:val="000000"/>
+          <w:lang w:val="en-US"/>
+        </w:rPr>
+        <w:t>.</w:t>
+      </w:r>
+    </w:p>
+    <w:p>
+      <w:pPr>
+        <w:spacing w:after="0" w:line="240" w:lineRule="auto"/>
+        <w:rPr>
+          <w:rFonts w:ascii="Helvetica Neue" w:eastAsia="Arial Unicode MS" w:hAnsi="Helvetica Neue" w:cs="Arial Unicode MS"/>
+          <w:b/>
+          <w:bCs/>
+          <w:color w:val="000000"/>
+          <w:lang w:val="en-US"/>
+        </w:rPr>
+      </w:pPr>
+    </w:p>
+    <w:p>
+      <w:pPr>
+        <w:spacing w:after="0" w:line="240" w:lineRule="auto"/>
+        <w:rPr>
+          <w:rFonts w:ascii="Helvetica Neue" w:eastAsia="Arial Unicode MS" w:hAnsi="Helvetica Neue" w:cs="Arial Unicode MS"/>
+          <w:b/>
+          <w:bCs/>
+          <w:color w:val="000000"/>
+          <w:lang w:val="en-US"/>
+        </w:rPr>
+      </w:pPr>
+    </w:p>
+    <w:p>
+      <w:pPr>
+        <w:spacing w:after="0" w:line="240" w:lineRule="auto"/>
+        <w:rPr>
+          <w:rFonts w:ascii="Helvetica Neue" w:eastAsia="Arial Unicode MS" w:hAnsi="Helvetica Neue" w:cs="Arial Unicode MS"/>
+          <w:b/>
+          <w:bCs/>
+          <w:color w:val="000000"/>
+          <w:sz w:val="28"/>
+          <w:szCs w:val="28"/>
+          <w:lang w:val="en-US"/>
+        </w:rPr>
+      </w:pPr>
+      <w:r>
+        <w:rPr>
+          <w:rFonts w:ascii="Helvetica Neue" w:eastAsia="Arial Unicode MS" w:hAnsi="Helvetica Neue" w:cs="Arial Unicode MS"/>
+          <w:b/>
+          <w:bCs/>
+          <w:color w:val="000000"/>
+          <w:sz w:val="28"/>
+          <w:szCs w:val="28"/>
+          <w:lang w:val="en-US"/>
+        </w:rPr>
+        <w:t>Impossible</w:t>
+      </w:r>
+      <w:r>
+        <w:rPr>
+          <w:rFonts w:ascii="Helvetica Neue" w:eastAsia="Arial Unicode MS" w:hAnsi="Helvetica Neue" w:cs="Arial Unicode MS"/>
+          <w:b/>
+          <w:bCs/>
+          <w:color w:val="000000"/>
+          <w:sz w:val="28"/>
+          <w:szCs w:val="28"/>
+          <w:lang w:val="en-US"/>
+        </w:rPr>
+        <w:br/>
+      </w:r>
+    </w:p>
+    <w:p>
+      <w:pPr>
+        <w:spacing w:after="0" w:line="240" w:lineRule="auto"/>
+        <w:rPr>
+          <w:rFonts w:ascii="Helvetica Neue" w:eastAsia="Arial Unicode MS" w:hAnsi="Helvetica Neue" w:cs="Arial Unicode MS"/>
+          <w:color w:val="000000"/>
+          <w:lang w:val="en-US"/>
+        </w:rPr>
+      </w:pPr>
+      <w:r>
+        <w:rPr>
+          <w:rFonts w:ascii="Helvetica Neue" w:eastAsia="Arial Unicode MS" w:hAnsi="Helvetica Neue" w:cs="Arial Unicode MS"/>
+          <w:color w:val="000000"/>
+          <w:lang w:val="en-US"/>
+        </w:rPr>
+        <w:t>it cannot find owners</w:t>
+      </w:r>
     </w:p>
     <w:p>
       <w:pPr>
@@ -2676,6 +3636,95 @@
     </w:lvl>
   </w:abstractNum>
   <w:abstractNum w:abstractNumId="3" w15:restartNumberingAfterBreak="0">
+    <w:nsid w:val="25921CAF"/>
+    <w:multiLevelType w:val="hybridMultilevel"/>
+    <w:tmpl w:val="C1D20C56"/>
+    <w:lvl w:ilvl="0" w:tplc="0409000F">
+      <w:start w:val="1"/>
+      <w:numFmt w:val="decimal"/>
+      <w:lvlText w:val="%1."/>
+      <w:lvlJc w:val="left"/>
+      <w:pPr>
+        <w:ind w:left="720" w:hanging="360"/>
+      </w:pPr>
+      <w:rPr>
+        <w:rFonts w:hint="default"/>
+      </w:rPr>
+    </w:lvl>
+    <w:lvl w:ilvl="1" w:tplc="04090019" w:tentative="1">
+      <w:start w:val="1"/>
+      <w:numFmt w:val="lowerLetter"/>
+      <w:lvlText w:val="%2."/>
+      <w:lvlJc w:val="left"/>
+      <w:pPr>
+        <w:ind w:left="1440" w:hanging="360"/>
+      </w:pPr>
+    </w:lvl>
+    <w:lvl w:ilvl="2" w:tplc="0409001B" w:tentative="1">
+      <w:start w:val="1"/>
+      <w:numFmt w:val="lowerRoman"/>
+      <w:lvlText w:val="%3."/>
+      <w:lvlJc w:val="right"/>
+      <w:pPr>
+        <w:ind w:left="2160" w:hanging="180"/>
+      </w:pPr>
+    </w:lvl>
+    <w:lvl w:ilvl="3" w:tplc="0409000F" w:tentative="1">
+      <w:start w:val="1"/>
+      <w:numFmt w:val="decimal"/>
+      <w:lvlText w:val="%4."/>
+      <w:lvlJc w:val="left"/>
+      <w:pPr>
+        <w:ind w:left="2880" w:hanging="360"/>
+      </w:pPr>
+    </w:lvl>
+    <w:lvl w:ilvl="4" w:tplc="04090019" w:tentative="1">
+      <w:start w:val="1"/>
+      <w:numFmt w:val="lowerLetter"/>
+      <w:lvlText w:val="%5."/>
+      <w:lvlJc w:val="left"/>
+      <w:pPr>
+        <w:ind w:left="3600" w:hanging="360"/>
+      </w:pPr>
+    </w:lvl>
+    <w:lvl w:ilvl="5" w:tplc="0409001B" w:tentative="1">
+      <w:start w:val="1"/>
+      <w:numFmt w:val="lowerRoman"/>
+      <w:lvlText w:val="%6."/>
+      <w:lvlJc w:val="right"/>
+      <w:pPr>
+        <w:ind w:left="4320" w:hanging="180"/>
+      </w:pPr>
+    </w:lvl>
+    <w:lvl w:ilvl="6" w:tplc="0409000F" w:tentative="1">
+      <w:start w:val="1"/>
+      <w:numFmt w:val="decimal"/>
+      <w:lvlText w:val="%7."/>
+      <w:lvlJc w:val="left"/>
+      <w:pPr>
+        <w:ind w:left="5040" w:hanging="360"/>
+      </w:pPr>
+    </w:lvl>
+    <w:lvl w:ilvl="7" w:tplc="04090019" w:tentative="1">
+      <w:start w:val="1"/>
+      <w:numFmt w:val="lowerLetter"/>
+      <w:lvlText w:val="%8."/>
+      <w:lvlJc w:val="left"/>
+      <w:pPr>
+        <w:ind w:left="5760" w:hanging="360"/>
+      </w:pPr>
+    </w:lvl>
+    <w:lvl w:ilvl="8" w:tplc="0409001B" w:tentative="1">
+      <w:start w:val="1"/>
+      <w:numFmt w:val="lowerRoman"/>
+      <w:lvlText w:val="%9."/>
+      <w:lvlJc w:val="right"/>
+      <w:pPr>
+        <w:ind w:left="6480" w:hanging="180"/>
+      </w:pPr>
+    </w:lvl>
+  </w:abstractNum>
+  <w:abstractNum w:abstractNumId="4" w15:restartNumberingAfterBreak="0">
     <w:nsid w:val="41702146"/>
     <w:multiLevelType w:val="hybridMultilevel"/>
     <w:tmpl w:val="49BE820C"/>
@@ -2764,7 +3813,7 @@
       </w:pPr>
     </w:lvl>
   </w:abstractNum>
-  <w:abstractNum w:abstractNumId="4" w15:restartNumberingAfterBreak="0">
+  <w:abstractNum w:abstractNumId="5" w15:restartNumberingAfterBreak="0">
     <w:nsid w:val="45935FF4"/>
     <w:multiLevelType w:val="hybridMultilevel"/>
     <w:tmpl w:val="15409746"/>
@@ -2853,7 +3902,96 @@
       </w:pPr>
     </w:lvl>
   </w:abstractNum>
-  <w:abstractNum w:abstractNumId="5" w15:restartNumberingAfterBreak="0">
+  <w:abstractNum w:abstractNumId="6" w15:restartNumberingAfterBreak="0">
+    <w:nsid w:val="76B71669"/>
+    <w:multiLevelType w:val="hybridMultilevel"/>
+    <w:tmpl w:val="AFD65B3C"/>
+    <w:lvl w:ilvl="0" w:tplc="0409000F">
+      <w:start w:val="1"/>
+      <w:numFmt w:val="decimal"/>
+      <w:lvlText w:val="%1."/>
+      <w:lvlJc w:val="left"/>
+      <w:pPr>
+        <w:ind w:left="720" w:hanging="360"/>
+      </w:pPr>
+      <w:rPr>
+        <w:rFonts w:hint="default"/>
+      </w:rPr>
+    </w:lvl>
+    <w:lvl w:ilvl="1" w:tplc="04090019" w:tentative="1">
+      <w:start w:val="1"/>
+      <w:numFmt w:val="lowerLetter"/>
+      <w:lvlText w:val="%2."/>
+      <w:lvlJc w:val="left"/>
+      <w:pPr>
+        <w:ind w:left="1440" w:hanging="360"/>
+      </w:pPr>
+    </w:lvl>
+    <w:lvl w:ilvl="2" w:tplc="0409001B" w:tentative="1">
+      <w:start w:val="1"/>
+      <w:numFmt w:val="lowerRoman"/>
+      <w:lvlText w:val="%3."/>
+      <w:lvlJc w:val="right"/>
+      <w:pPr>
+        <w:ind w:left="2160" w:hanging="180"/>
+      </w:pPr>
+    </w:lvl>
+    <w:lvl w:ilvl="3" w:tplc="0409000F" w:tentative="1">
+      <w:start w:val="1"/>
+      <w:numFmt w:val="decimal"/>
+      <w:lvlText w:val="%4."/>
+      <w:lvlJc w:val="left"/>
+      <w:pPr>
+        <w:ind w:left="2880" w:hanging="360"/>
+      </w:pPr>
+    </w:lvl>
+    <w:lvl w:ilvl="4" w:tplc="04090019" w:tentative="1">
+      <w:start w:val="1"/>
+      <w:numFmt w:val="lowerLetter"/>
+      <w:lvlText w:val="%5."/>
+      <w:lvlJc w:val="left"/>
+      <w:pPr>
+        <w:ind w:left="3600" w:hanging="360"/>
+      </w:pPr>
+    </w:lvl>
+    <w:lvl w:ilvl="5" w:tplc="0409001B" w:tentative="1">
+      <w:start w:val="1"/>
+      <w:numFmt w:val="lowerRoman"/>
+      <w:lvlText w:val="%6."/>
+      <w:lvlJc w:val="right"/>
+      <w:pPr>
+        <w:ind w:left="4320" w:hanging="180"/>
+      </w:pPr>
+    </w:lvl>
+    <w:lvl w:ilvl="6" w:tplc="0409000F" w:tentative="1">
+      <w:start w:val="1"/>
+      <w:numFmt w:val="decimal"/>
+      <w:lvlText w:val="%7."/>
+      <w:lvlJc w:val="left"/>
+      <w:pPr>
+        <w:ind w:left="5040" w:hanging="360"/>
+      </w:pPr>
+    </w:lvl>
+    <w:lvl w:ilvl="7" w:tplc="04090019" w:tentative="1">
+      <w:start w:val="1"/>
+      <w:numFmt w:val="lowerLetter"/>
+      <w:lvlText w:val="%8."/>
+      <w:lvlJc w:val="left"/>
+      <w:pPr>
+        <w:ind w:left="5760" w:hanging="360"/>
+      </w:pPr>
+    </w:lvl>
+    <w:lvl w:ilvl="8" w:tplc="0409001B" w:tentative="1">
+      <w:start w:val="1"/>
+      <w:numFmt w:val="lowerRoman"/>
+      <w:lvlText w:val="%9."/>
+      <w:lvlJc w:val="right"/>
+      <w:pPr>
+        <w:ind w:left="6480" w:hanging="180"/>
+      </w:pPr>
+    </w:lvl>
+  </w:abstractNum>
+  <w:abstractNum w:abstractNumId="7" w15:restartNumberingAfterBreak="0">
     <w:nsid w:val="7A347400"/>
     <w:multiLevelType w:val="hybridMultilevel"/>
     <w:tmpl w:val="864EF522"/>
@@ -2943,10 +4081,10 @@
     <w:abstractNumId w:val="1"/>
   </w:num>
   <w:num w:numId="2">
-    <w:abstractNumId w:val="3"/>
+    <w:abstractNumId w:val="4"/>
   </w:num>
   <w:num w:numId="3">
-    <w:abstractNumId w:val="4"/>
+    <w:abstractNumId w:val="5"/>
   </w:num>
   <w:num w:numId="4">
     <w:abstractNumId w:val="0"/>
@@ -2982,7 +4120,7 @@
     </w:lvlOverride>
   </w:num>
   <w:num w:numId="6">
-    <w:abstractNumId w:val="5"/>
+    <w:abstractNumId w:val="7"/>
     <w:lvlOverride w:ilvl="0">
       <w:startOverride w:val="1"/>
     </w:lvlOverride>
@@ -3010,6 +4148,12 @@
     <w:lvlOverride w:ilvl="8">
       <w:startOverride w:val="1"/>
     </w:lvlOverride>
+  </w:num>
+  <w:num w:numId="7">
+    <w:abstractNumId w:val="3"/>
+  </w:num>
+  <w:num w:numId="8">
+    <w:abstractNumId w:val="6"/>
   </w:num>
 </w:numbering>
 </file>

</xml_diff>